<commit_message>
Ik weet niet wat dit doet.
</commit_message>
<xml_diff>
--- a/doc/Tussenverslag.docx
+++ b/doc/Tussenverslag.docx
@@ -1,6 +1,6 @@
 
 <file path=word/document.xml><?xml version="1.0" encoding="utf-8"?>
-<w:document xmlns:wpc="http://schemas.microsoft.com/office/word/2010/wordprocessingCanvas" xmlns:mc="http://schemas.openxmlformats.org/markup-compatibility/2006" xmlns:o="urn:schemas-microsoft-com:office:office" xmlns:r="http://schemas.openxmlformats.org/officeDocument/2006/relationships" xmlns:m="http://schemas.openxmlformats.org/officeDocument/2006/math" xmlns:v="urn:schemas-microsoft-com:vml" xmlns:wp14="http://schemas.microsoft.com/office/word/2010/wordprocessingDrawing" xmlns:wp="http://schemas.openxmlformats.org/drawingml/2006/wordprocessingDrawing" xmlns:w10="urn:schemas-microsoft-com:office:word" xmlns:w="http://schemas.openxmlformats.org/wordprocessingml/2006/main" xmlns:w14="http://schemas.microsoft.com/office/word/2010/wordml" xmlns:wpg="http://schemas.microsoft.com/office/word/2010/wordprocessingGroup" xmlns:wpi="http://schemas.microsoft.com/office/word/2010/wordprocessingInk" xmlns:wne="http://schemas.microsoft.com/office/word/2006/wordml" xmlns:wps="http://schemas.microsoft.com/office/word/2010/wordprocessingShape" mc:Ignorable="w14 wp14">
+<w:document xmlns:ve="http://schemas.openxmlformats.org/markup-compatibility/2006" xmlns:o="urn:schemas-microsoft-com:office:office" xmlns:r="http://schemas.openxmlformats.org/officeDocument/2006/relationships" xmlns:m="http://schemas.openxmlformats.org/officeDocument/2006/math" xmlns:v="urn:schemas-microsoft-com:vml" xmlns:wp="http://schemas.openxmlformats.org/drawingml/2006/wordprocessingDrawing" xmlns:w10="urn:schemas-microsoft-com:office:word" xmlns:w="http://schemas.openxmlformats.org/wordprocessingml/2006/main" xmlns:wne="http://schemas.microsoft.com/office/word/2006/wordml">
   <w:body>
     <w:p>
       <w:pPr>
@@ -469,7 +469,7 @@
     </w:p>
     <w:p>
       <w:pPr>
-        <w:pStyle w:val="TOCHeading"/>
+        <w:pStyle w:val="Kopvaninhoudsopgave"/>
         <w:rPr>
           <w:rFonts w:asciiTheme="minorHAnsi" w:hAnsiTheme="minorHAnsi"/>
         </w:rPr>
@@ -484,7 +484,7 @@
     </w:p>
     <w:p>
       <w:pPr>
-        <w:pStyle w:val="TOC1"/>
+        <w:pStyle w:val="Inhopg1"/>
         <w:tabs>
           <w:tab w:val="right" w:leader="dot" w:pos="8828"/>
         </w:tabs>
@@ -583,7 +583,7 @@
     </w:p>
     <w:p>
       <w:pPr>
-        <w:pStyle w:val="TOC1"/>
+        <w:pStyle w:val="Inhopg1"/>
         <w:tabs>
           <w:tab w:val="right" w:leader="dot" w:pos="8828"/>
         </w:tabs>
@@ -661,7 +661,7 @@
     </w:p>
     <w:p>
       <w:pPr>
-        <w:pStyle w:val="TOC2"/>
+        <w:pStyle w:val="Inhopg2"/>
         <w:tabs>
           <w:tab w:val="right" w:leader="dot" w:pos="8828"/>
         </w:tabs>
@@ -739,7 +739,7 @@
     </w:p>
     <w:p>
       <w:pPr>
-        <w:pStyle w:val="TOC2"/>
+        <w:pStyle w:val="Inhopg2"/>
         <w:tabs>
           <w:tab w:val="right" w:leader="dot" w:pos="8828"/>
         </w:tabs>
@@ -817,7 +817,7 @@
     </w:p>
     <w:p>
       <w:pPr>
-        <w:pStyle w:val="TOC2"/>
+        <w:pStyle w:val="Inhopg2"/>
         <w:tabs>
           <w:tab w:val="right" w:leader="dot" w:pos="8828"/>
         </w:tabs>
@@ -895,7 +895,7 @@
     </w:p>
     <w:p>
       <w:pPr>
-        <w:pStyle w:val="TOC2"/>
+        <w:pStyle w:val="Inhopg2"/>
         <w:tabs>
           <w:tab w:val="right" w:leader="dot" w:pos="8828"/>
         </w:tabs>
@@ -973,7 +973,7 @@
     </w:p>
     <w:p>
       <w:pPr>
-        <w:pStyle w:val="TOC1"/>
+        <w:pStyle w:val="Inhopg1"/>
         <w:tabs>
           <w:tab w:val="right" w:leader="dot" w:pos="8828"/>
         </w:tabs>
@@ -1051,7 +1051,7 @@
     </w:p>
     <w:p>
       <w:pPr>
-        <w:pStyle w:val="TOC1"/>
+        <w:pStyle w:val="Inhopg1"/>
         <w:tabs>
           <w:tab w:val="right" w:leader="dot" w:pos="8828"/>
         </w:tabs>
@@ -1129,7 +1129,7 @@
     </w:p>
     <w:p>
       <w:pPr>
-        <w:pStyle w:val="TOC1"/>
+        <w:pStyle w:val="Inhopg1"/>
         <w:tabs>
           <w:tab w:val="right" w:leader="dot" w:pos="8828"/>
         </w:tabs>
@@ -1207,7 +1207,7 @@
     </w:p>
     <w:p>
       <w:pPr>
-        <w:pStyle w:val="TOC1"/>
+        <w:pStyle w:val="Inhopg1"/>
         <w:tabs>
           <w:tab w:val="right" w:leader="dot" w:pos="8828"/>
         </w:tabs>
@@ -1285,7 +1285,7 @@
     </w:p>
     <w:p>
       <w:pPr>
-        <w:pStyle w:val="TOC1"/>
+        <w:pStyle w:val="Inhopg1"/>
         <w:tabs>
           <w:tab w:val="right" w:leader="dot" w:pos="8828"/>
         </w:tabs>
@@ -1363,7 +1363,7 @@
     </w:p>
     <w:p>
       <w:pPr>
-        <w:pStyle w:val="TOC1"/>
+        <w:pStyle w:val="Inhopg1"/>
         <w:tabs>
           <w:tab w:val="right" w:leader="dot" w:pos="8828"/>
         </w:tabs>
@@ -1441,7 +1441,7 @@
     </w:p>
     <w:p>
       <w:pPr>
-        <w:pStyle w:val="TOC1"/>
+        <w:pStyle w:val="Inhopg1"/>
         <w:tabs>
           <w:tab w:val="right" w:leader="dot" w:pos="8828"/>
         </w:tabs>
@@ -1519,7 +1519,7 @@
     </w:p>
     <w:p>
       <w:pPr>
-        <w:pStyle w:val="TOC2"/>
+        <w:pStyle w:val="Inhopg2"/>
         <w:tabs>
           <w:tab w:val="right" w:leader="dot" w:pos="8828"/>
         </w:tabs>
@@ -1597,7 +1597,7 @@
     </w:p>
     <w:p>
       <w:pPr>
-        <w:pStyle w:val="TOC2"/>
+        <w:pStyle w:val="Inhopg2"/>
         <w:tabs>
           <w:tab w:val="right" w:leader="dot" w:pos="8828"/>
         </w:tabs>
@@ -1675,7 +1675,7 @@
     </w:p>
     <w:p>
       <w:pPr>
-        <w:pStyle w:val="TOC1"/>
+        <w:pStyle w:val="Inhopg1"/>
         <w:tabs>
           <w:tab w:val="right" w:leader="dot" w:pos="8828"/>
         </w:tabs>
@@ -1753,7 +1753,7 @@
     </w:p>
     <w:p>
       <w:pPr>
-        <w:pStyle w:val="TOC1"/>
+        <w:pStyle w:val="Inhopg1"/>
         <w:tabs>
           <w:tab w:val="right" w:leader="dot" w:pos="8828"/>
         </w:tabs>
@@ -1831,7 +1831,7 @@
     </w:p>
     <w:p>
       <w:pPr>
-        <w:pStyle w:val="TOC1"/>
+        <w:pStyle w:val="Inhopg1"/>
         <w:tabs>
           <w:tab w:val="right" w:leader="dot" w:pos="8828"/>
         </w:tabs>
@@ -1909,7 +1909,7 @@
     </w:p>
     <w:p>
       <w:pPr>
-        <w:pStyle w:val="TOC2"/>
+        <w:pStyle w:val="Inhopg2"/>
         <w:tabs>
           <w:tab w:val="right" w:leader="dot" w:pos="8828"/>
         </w:tabs>
@@ -1987,7 +1987,7 @@
     </w:p>
     <w:p>
       <w:pPr>
-        <w:pStyle w:val="TOC2"/>
+        <w:pStyle w:val="Inhopg2"/>
         <w:tabs>
           <w:tab w:val="right" w:leader="dot" w:pos="8828"/>
         </w:tabs>
@@ -2065,7 +2065,7 @@
     </w:p>
     <w:p>
       <w:pPr>
-        <w:pStyle w:val="TOC2"/>
+        <w:pStyle w:val="Inhopg2"/>
         <w:tabs>
           <w:tab w:val="right" w:leader="dot" w:pos="8828"/>
         </w:tabs>
@@ -2247,7 +2247,7 @@
     </w:p>
     <w:p>
       <w:pPr>
-        <w:pStyle w:val="Heading1"/>
+        <w:pStyle w:val="Kop1"/>
         <w:rPr>
           <w:rFonts w:asciiTheme="minorHAnsi" w:hAnsiTheme="minorHAnsi"/>
         </w:rPr>
@@ -2291,23 +2291,7 @@
           <w:rFonts w:asciiTheme="minorHAnsi" w:hAnsiTheme="minorHAnsi" w:cs="Calibri"/>
           <w:color w:val="00000A"/>
         </w:rPr>
-        <w:t xml:space="preserve">hese TCMs make use of endangered species of plants or animals and may contain potentially dangerous components. This is a serious danger to the continued existence of certain plants and animals in the wild. In order </w:t>
-      </w:r>
-      <w:proofErr w:type="gramStart"/>
-      <w:r>
-        <w:rPr>
-          <w:rFonts w:asciiTheme="minorHAnsi" w:hAnsiTheme="minorHAnsi" w:cs="Calibri"/>
-          <w:color w:val="00000A"/>
-        </w:rPr>
-        <w:t>to  better</w:t>
-      </w:r>
-      <w:proofErr w:type="gramEnd"/>
-      <w:r>
-        <w:rPr>
-          <w:rFonts w:asciiTheme="minorHAnsi" w:hAnsiTheme="minorHAnsi" w:cs="Calibri"/>
-          <w:color w:val="00000A"/>
-        </w:rPr>
-        <w:t xml:space="preserve"> protect these organisms and to prevent harm to humans, it is necessary to identify which species and components are present in TCMs. Since TCMs contain a mix of species they are currently </w:t>
+        <w:t xml:space="preserve">hese TCMs make use of endangered species of plants or animals and may contain potentially dangerous components. This is a serious danger to the continued existence of certain plants and animals in the wild. In order to  better protect these organisms and to prevent harm to humans, it is necessary to identify which species and components are present in TCMs. Since TCMs contain a mix of species they are currently </w:t>
       </w:r>
       <w:r>
         <w:rPr>
@@ -2408,30 +2392,14 @@
           <w:rFonts w:asciiTheme="minorHAnsi" w:hAnsiTheme="minorHAnsi" w:cs="Calibri"/>
           <w:color w:val="00000A"/>
         </w:rPr>
-        <w:t xml:space="preserve">, CLC Bio and Life Technologies Ion Torrent </w:t>
-      </w:r>
-      <w:proofErr w:type="gramStart"/>
+        <w:t>, CLC Bio and Life Technologies Ion Torrent software</w:t>
+      </w:r>
       <w:r>
         <w:rPr>
           <w:rFonts w:asciiTheme="minorHAnsi" w:hAnsiTheme="minorHAnsi" w:cs="Calibri"/>
           <w:color w:val="00000A"/>
         </w:rPr>
-        <w:t>software</w:t>
-      </w:r>
-      <w:r>
-        <w:rPr>
-          <w:rFonts w:asciiTheme="minorHAnsi" w:hAnsiTheme="minorHAnsi" w:cs="Calibri"/>
-          <w:color w:val="00000A"/>
-        </w:rPr>
-        <w:t>(</w:t>
-      </w:r>
-      <w:proofErr w:type="gramEnd"/>
-      <w:r>
-        <w:rPr>
-          <w:rFonts w:asciiTheme="minorHAnsi" w:hAnsiTheme="minorHAnsi" w:cs="Calibri"/>
-          <w:color w:val="00000A"/>
-        </w:rPr>
-        <w:t>Torrent Suite)</w:t>
+        <w:t>(Torrent Suite)</w:t>
       </w:r>
       <w:r>
         <w:rPr>
@@ -2499,23 +2467,7 @@
           <w:rFonts w:asciiTheme="minorHAnsi" w:hAnsiTheme="minorHAnsi" w:cs="Calibri"/>
           <w:color w:val="00000A"/>
         </w:rPr>
-        <w:t xml:space="preserve">Important functions to compare include the way data </w:t>
-      </w:r>
-      <w:proofErr w:type="gramStart"/>
-      <w:r>
-        <w:rPr>
-          <w:rFonts w:asciiTheme="minorHAnsi" w:hAnsiTheme="minorHAnsi" w:cs="Calibri"/>
-          <w:color w:val="00000A"/>
-        </w:rPr>
-        <w:t>is  imported</w:t>
-      </w:r>
-      <w:proofErr w:type="gramEnd"/>
-      <w:r>
-        <w:rPr>
-          <w:rFonts w:asciiTheme="minorHAnsi" w:hAnsiTheme="minorHAnsi" w:cs="Calibri"/>
-          <w:color w:val="00000A"/>
-        </w:rPr>
-        <w:t>, the workload necessary</w:t>
+        <w:t>Important functions to compare include the way data is  imported, the workload necessary</w:t>
       </w:r>
       <w:r>
         <w:rPr>
@@ -2569,13 +2521,12 @@
     </w:p>
     <w:p>
       <w:pPr>
-        <w:pStyle w:val="Heading1"/>
+        <w:pStyle w:val="Kop1"/>
         <w:rPr>
           <w:rFonts w:asciiTheme="minorHAnsi" w:hAnsiTheme="minorHAnsi"/>
         </w:rPr>
       </w:pPr>
       <w:bookmarkStart w:id="1" w:name="_Toc341204171"/>
-      <w:proofErr w:type="gramStart"/>
       <w:r>
         <w:rPr>
           <w:rFonts w:asciiTheme="minorHAnsi" w:hAnsiTheme="minorHAnsi"/>
@@ -2583,11 +2534,10 @@
         <w:t>Research  questions</w:t>
       </w:r>
       <w:bookmarkEnd w:id="1"/>
-      <w:proofErr w:type="gramEnd"/>
     </w:p>
     <w:p>
       <w:pPr>
-        <w:pStyle w:val="Heading2"/>
+        <w:pStyle w:val="Kop2"/>
         <w:rPr>
           <w:rFonts w:asciiTheme="minorHAnsi" w:hAnsiTheme="minorHAnsi"/>
         </w:rPr>
@@ -2621,7 +2571,7 @@
     </w:p>
     <w:p>
       <w:pPr>
-        <w:pStyle w:val="Heading2"/>
+        <w:pStyle w:val="Kop2"/>
         <w:rPr>
           <w:rFonts w:asciiTheme="minorHAnsi" w:hAnsiTheme="minorHAnsi"/>
         </w:rPr>
@@ -2655,7 +2605,7 @@
     </w:p>
     <w:p>
       <w:pPr>
-        <w:pStyle w:val="Heading2"/>
+        <w:pStyle w:val="Kop2"/>
         <w:rPr>
           <w:rFonts w:asciiTheme="minorHAnsi" w:hAnsiTheme="minorHAnsi"/>
         </w:rPr>
@@ -2695,7 +2645,7 @@
     </w:p>
     <w:p>
       <w:pPr>
-        <w:pStyle w:val="Heading2"/>
+        <w:pStyle w:val="Kop2"/>
         <w:rPr>
           <w:rFonts w:asciiTheme="minorHAnsi" w:hAnsiTheme="minorHAnsi"/>
         </w:rPr>
@@ -2743,7 +2693,7 @@
     </w:p>
     <w:p>
       <w:pPr>
-        <w:pStyle w:val="Heading1"/>
+        <w:pStyle w:val="Kop1"/>
         <w:rPr>
           <w:rFonts w:asciiTheme="minorHAnsi" w:hAnsiTheme="minorHAnsi"/>
         </w:rPr>
@@ -2773,25 +2723,7 @@
           <w:rFonts w:asciiTheme="minorHAnsi" w:hAnsiTheme="minorHAnsi" w:cs="Calibri"/>
           <w:color w:val="00000A"/>
         </w:rPr>
-        <w:t xml:space="preserve">This project will have several goals. Because this is </w:t>
-      </w:r>
-      <w:proofErr w:type="spellStart"/>
-      <w:proofErr w:type="gramStart"/>
-      <w:r>
-        <w:rPr>
-          <w:rFonts w:asciiTheme="minorHAnsi" w:hAnsiTheme="minorHAnsi" w:cs="Calibri"/>
-          <w:color w:val="00000A"/>
-        </w:rPr>
-        <w:t>a</w:t>
-      </w:r>
-      <w:proofErr w:type="spellEnd"/>
-      <w:proofErr w:type="gramEnd"/>
-      <w:r>
-        <w:rPr>
-          <w:rFonts w:asciiTheme="minorHAnsi" w:hAnsiTheme="minorHAnsi" w:cs="Calibri"/>
-          <w:color w:val="00000A"/>
-        </w:rPr>
-        <w:t xml:space="preserve"> educational project most of the goals will be about educating ourselves and gaining new skills.</w:t>
+        <w:t>This project will have several goals. Because this is a educational project most of the goals will be about educating ourselves and gaining new skills.</w:t>
       </w:r>
     </w:p>
     <w:p>
@@ -3003,7 +2935,7 @@
     </w:p>
     <w:p>
       <w:pPr>
-        <w:pStyle w:val="Heading1"/>
+        <w:pStyle w:val="Kop1"/>
         <w:rPr>
           <w:rFonts w:asciiTheme="minorHAnsi" w:hAnsiTheme="minorHAnsi"/>
         </w:rPr>
@@ -3124,39 +3056,7 @@
           <w:rFonts w:asciiTheme="minorHAnsi" w:hAnsiTheme="minorHAnsi" w:cs="Calibri"/>
           <w:color w:val="00000A"/>
         </w:rPr>
-        <w:t xml:space="preserve">Manual of the pipeline, explaining how to use the program and containing further information (e.g. </w:t>
-      </w:r>
-      <w:proofErr w:type="gramStart"/>
-      <w:r>
-        <w:rPr>
-          <w:rFonts w:asciiTheme="minorHAnsi" w:hAnsiTheme="minorHAnsi" w:cs="Calibri"/>
-          <w:color w:val="00000A"/>
-        </w:rPr>
-        <w:t>formats,</w:t>
-      </w:r>
-      <w:proofErr w:type="gramEnd"/>
-      <w:r>
-        <w:rPr>
-          <w:rFonts w:asciiTheme="minorHAnsi" w:hAnsiTheme="minorHAnsi" w:cs="Calibri"/>
-          <w:color w:val="00000A"/>
-        </w:rPr>
-        <w:t xml:space="preserve"> options </w:t>
-      </w:r>
-      <w:proofErr w:type="spellStart"/>
-      <w:r>
-        <w:rPr>
-          <w:rFonts w:asciiTheme="minorHAnsi" w:hAnsiTheme="minorHAnsi" w:cs="Calibri"/>
-          <w:color w:val="00000A"/>
-        </w:rPr>
-        <w:t>etc</w:t>
-      </w:r>
-      <w:proofErr w:type="spellEnd"/>
-      <w:r>
-        <w:rPr>
-          <w:rFonts w:asciiTheme="minorHAnsi" w:hAnsiTheme="minorHAnsi" w:cs="Calibri"/>
-          <w:color w:val="00000A"/>
-        </w:rPr>
-        <w:t>).</w:t>
+        <w:t>Manual of the pipeline, explaining how to use the program and containing further information (e.g. formats, options etc).</w:t>
       </w:r>
     </w:p>
     <w:p>
@@ -3223,7 +3123,6 @@
         </w:rPr>
         <w:t xml:space="preserve"> presentations will be held and a </w:t>
       </w:r>
-      <w:proofErr w:type="gramStart"/>
       <w:r>
         <w:rPr>
           <w:rFonts w:asciiTheme="minorHAnsi" w:hAnsiTheme="minorHAnsi" w:cs="Calibri"/>
@@ -3236,15 +3135,7 @@
           <w:rFonts w:asciiTheme="minorHAnsi" w:hAnsiTheme="minorHAnsi" w:cs="Calibri"/>
           <w:color w:val="00000A"/>
         </w:rPr>
-        <w:t xml:space="preserve">  (</w:t>
-      </w:r>
-      <w:proofErr w:type="gramEnd"/>
-      <w:r>
-        <w:rPr>
-          <w:rFonts w:asciiTheme="minorHAnsi" w:hAnsiTheme="minorHAnsi" w:cs="Calibri"/>
-          <w:color w:val="00000A"/>
-        </w:rPr>
-        <w:t xml:space="preserve">final) presentation will be held for </w:t>
+        <w:t xml:space="preserve">  (final) presentation will be held for </w:t>
       </w:r>
       <w:proofErr w:type="spellStart"/>
       <w:r>
@@ -3265,7 +3156,7 @@
     </w:p>
     <w:p>
       <w:pPr>
-        <w:pStyle w:val="Heading1"/>
+        <w:pStyle w:val="Kop1"/>
         <w:spacing w:before="0"/>
         <w:rPr>
           <w:rFonts w:asciiTheme="minorHAnsi" w:hAnsiTheme="minorHAnsi"/>
@@ -3337,85 +3228,35 @@
           <w:rFonts w:asciiTheme="minorHAnsi" w:hAnsiTheme="minorHAnsi" w:cs="Calibri"/>
           <w:color w:val="00000A"/>
         </w:rPr>
-        <w:t xml:space="preserve"> sequencer easier and more </w:t>
-      </w:r>
-      <w:proofErr w:type="gramStart"/>
+        <w:t xml:space="preserve"> sequencer easier and more user friendly </w:t>
+      </w:r>
       <w:r>
         <w:rPr>
           <w:rFonts w:asciiTheme="minorHAnsi" w:hAnsiTheme="minorHAnsi" w:cs="Calibri"/>
           <w:color w:val="00000A"/>
         </w:rPr>
-        <w:t>user</w:t>
-      </w:r>
-      <w:proofErr w:type="gramEnd"/>
+        <w:t>(only display less complicated options, fixed parameters, etc).</w:t>
+      </w:r>
       <w:r>
         <w:rPr>
           <w:rFonts w:asciiTheme="minorHAnsi" w:hAnsiTheme="minorHAnsi" w:cs="Calibri"/>
           <w:color w:val="00000A"/>
         </w:rPr>
-        <w:t xml:space="preserve"> friendly </w:t>
+        <w:br/>
       </w:r>
       <w:r>
         <w:rPr>
           <w:rFonts w:asciiTheme="minorHAnsi" w:hAnsiTheme="minorHAnsi" w:cs="Calibri"/>
           <w:color w:val="00000A"/>
         </w:rPr>
-        <w:t xml:space="preserve">(only display less complicated options, fixed parameters, </w:t>
-      </w:r>
-      <w:proofErr w:type="spellStart"/>
+        <w:tab/>
+      </w:r>
       <w:r>
         <w:rPr>
           <w:rFonts w:asciiTheme="minorHAnsi" w:hAnsiTheme="minorHAnsi" w:cs="Calibri"/>
           <w:color w:val="00000A"/>
         </w:rPr>
-        <w:t>etc</w:t>
-      </w:r>
-      <w:proofErr w:type="spellEnd"/>
-      <w:r>
-        <w:rPr>
-          <w:rFonts w:asciiTheme="minorHAnsi" w:hAnsiTheme="minorHAnsi" w:cs="Calibri"/>
-          <w:color w:val="00000A"/>
-        </w:rPr>
-        <w:t>).</w:t>
-      </w:r>
-      <w:r>
-        <w:rPr>
-          <w:rFonts w:asciiTheme="minorHAnsi" w:hAnsiTheme="minorHAnsi" w:cs="Calibri"/>
-          <w:color w:val="00000A"/>
-        </w:rPr>
-        <w:br/>
-      </w:r>
-      <w:r>
-        <w:rPr>
-          <w:rFonts w:asciiTheme="minorHAnsi" w:hAnsiTheme="minorHAnsi" w:cs="Calibri"/>
-          <w:color w:val="00000A"/>
-        </w:rPr>
-        <w:tab/>
-      </w:r>
-      <w:r>
-        <w:rPr>
-          <w:rFonts w:asciiTheme="minorHAnsi" w:hAnsiTheme="minorHAnsi" w:cs="Calibri"/>
-          <w:color w:val="00000A"/>
-        </w:rPr>
-        <w:t xml:space="preserve">It is important not to stray too far from these set tasks, if such a thing might occur we will plan </w:t>
-      </w:r>
-      <w:proofErr w:type="spellStart"/>
-      <w:proofErr w:type="gramStart"/>
-      <w:r>
-        <w:rPr>
-          <w:rFonts w:asciiTheme="minorHAnsi" w:hAnsiTheme="minorHAnsi" w:cs="Calibri"/>
-          <w:color w:val="00000A"/>
-        </w:rPr>
-        <w:t>a</w:t>
-      </w:r>
-      <w:proofErr w:type="spellEnd"/>
-      <w:proofErr w:type="gramEnd"/>
-      <w:r>
-        <w:rPr>
-          <w:rFonts w:asciiTheme="minorHAnsi" w:hAnsiTheme="minorHAnsi" w:cs="Calibri"/>
-          <w:color w:val="00000A"/>
-        </w:rPr>
-        <w:t xml:space="preserve"> additional meeting to </w:t>
+        <w:t xml:space="preserve">It is important not to stray too far from these set tasks, if such a thing might occur we will plan a additional meeting to </w:t>
       </w:r>
       <w:r>
         <w:rPr>
@@ -3469,7 +3310,7 @@
     </w:p>
     <w:p>
       <w:pPr>
-        <w:pStyle w:val="Heading1"/>
+        <w:pStyle w:val="Kop1"/>
         <w:rPr>
           <w:rFonts w:asciiTheme="minorHAnsi" w:hAnsiTheme="minorHAnsi"/>
         </w:rPr>
@@ -3684,28 +3525,12 @@
           <w:rFonts w:asciiTheme="minorHAnsi" w:hAnsiTheme="minorHAnsi" w:cs="Calibri"/>
           <w:color w:val="00000A"/>
         </w:rPr>
-        <w:t xml:space="preserve">The final report is read by all members prior to </w:t>
-      </w:r>
-      <w:proofErr w:type="gramStart"/>
-      <w:r>
-        <w:rPr>
-          <w:rFonts w:asciiTheme="minorHAnsi" w:hAnsiTheme="minorHAnsi" w:cs="Calibri"/>
-          <w:color w:val="00000A"/>
-        </w:rPr>
-        <w:t>submission  and</w:t>
-      </w:r>
-      <w:proofErr w:type="gramEnd"/>
-      <w:r>
-        <w:rPr>
-          <w:rFonts w:asciiTheme="minorHAnsi" w:hAnsiTheme="minorHAnsi" w:cs="Calibri"/>
-          <w:color w:val="00000A"/>
-        </w:rPr>
-        <w:t xml:space="preserve"> checked again for any mistakes.</w:t>
+        <w:t>The final report is read by all members prior to submission  and checked again for any mistakes.</w:t>
       </w:r>
     </w:p>
     <w:p>
       <w:pPr>
-        <w:pStyle w:val="Heading1"/>
+        <w:pStyle w:val="Kop1"/>
         <w:rPr>
           <w:rFonts w:asciiTheme="minorHAnsi" w:hAnsiTheme="minorHAnsi"/>
         </w:rPr>
@@ -3777,7 +3602,7 @@
         <w:br/>
         <w:t xml:space="preserve">Email: </w:t>
       </w:r>
-      <w:hyperlink r:id="rId7" w:history="1">
+      <w:hyperlink r:id="rId6" w:history="1">
         <w:r>
           <w:rPr>
             <w:rFonts w:asciiTheme="minorHAnsi" w:hAnsiTheme="minorHAnsi" w:cs="Calibri"/>
@@ -3805,7 +3630,7 @@
         </w:rPr>
         <w:t xml:space="preserve">Email: </w:t>
       </w:r>
-      <w:hyperlink r:id="rId8" w:history="1">
+      <w:hyperlink r:id="rId7" w:history="1">
         <w:r>
           <w:rPr>
             <w:rFonts w:asciiTheme="minorHAnsi" w:hAnsiTheme="minorHAnsi" w:cs="Calibri"/>
@@ -3902,7 +3727,7 @@
         </w:rPr>
         <w:t xml:space="preserve">Email: </w:t>
       </w:r>
-      <w:hyperlink r:id="rId9" w:history="1">
+      <w:hyperlink r:id="rId8" w:history="1">
         <w:r>
           <w:rPr>
             <w:rFonts w:asciiTheme="minorHAnsi" w:hAnsiTheme="minorHAnsi" w:cs="Calibri"/>
@@ -3920,7 +3745,7 @@
         <w:br/>
         <w:t xml:space="preserve">Email: </w:t>
       </w:r>
-      <w:hyperlink r:id="rId10" w:history="1">
+      <w:hyperlink r:id="rId9" w:history="1">
         <w:r>
           <w:rPr>
             <w:rFonts w:asciiTheme="minorHAnsi" w:hAnsiTheme="minorHAnsi" w:cs="Calibri"/>
@@ -3983,7 +3808,7 @@
         </w:rPr>
         <w:t xml:space="preserve">Email: </w:t>
       </w:r>
-      <w:hyperlink r:id="rId11" w:history="1">
+      <w:hyperlink r:id="rId10" w:history="1">
         <w:r>
           <w:rPr>
             <w:rFonts w:asciiTheme="minorHAnsi" w:hAnsiTheme="minorHAnsi" w:cs="Calibri"/>
@@ -4001,7 +3826,7 @@
         <w:br/>
         <w:t xml:space="preserve">Email: </w:t>
       </w:r>
-      <w:hyperlink r:id="rId12" w:history="1">
+      <w:hyperlink r:id="rId11" w:history="1">
         <w:r>
           <w:rPr>
             <w:rFonts w:asciiTheme="minorHAnsi" w:hAnsiTheme="minorHAnsi" w:cs="Calibri"/>
@@ -4089,7 +3914,7 @@
         </w:rPr>
         <w:t xml:space="preserve">Email: </w:t>
       </w:r>
-      <w:hyperlink r:id="rId13" w:history="1">
+      <w:hyperlink r:id="rId12" w:history="1">
         <w:r>
           <w:rPr>
             <w:rFonts w:asciiTheme="minorHAnsi" w:hAnsiTheme="minorHAnsi" w:cs="Calibri"/>
@@ -4151,7 +3976,7 @@
         </w:rPr>
         <w:t xml:space="preserve">Email: </w:t>
       </w:r>
-      <w:hyperlink r:id="rId14" w:history="1">
+      <w:hyperlink r:id="rId13" w:history="1">
         <w:r>
           <w:rPr>
             <w:rFonts w:asciiTheme="minorHAnsi" w:hAnsiTheme="minorHAnsi" w:cs="Calibri"/>
@@ -4223,7 +4048,7 @@
         </w:rPr>
         <w:t xml:space="preserve">Email: </w:t>
       </w:r>
-      <w:hyperlink r:id="rId15" w:history="1">
+      <w:hyperlink r:id="rId14" w:history="1">
         <w:r>
           <w:rPr>
             <w:rFonts w:asciiTheme="minorHAnsi" w:hAnsiTheme="minorHAnsi" w:cs="Calibri"/>
@@ -4296,7 +4121,7 @@
         </w:rPr>
         <w:t xml:space="preserve">Email: </w:t>
       </w:r>
-      <w:hyperlink r:id="rId16" w:history="1">
+      <w:hyperlink r:id="rId15" w:history="1">
         <w:r>
           <w:rPr>
             <w:rFonts w:asciiTheme="minorHAnsi" w:hAnsiTheme="minorHAnsi" w:cs="Calibri"/>
@@ -4346,7 +4171,7 @@
         </w:rPr>
         <w:t>Email:</w:t>
       </w:r>
-      <w:hyperlink r:id="rId17" w:history="1">
+      <w:hyperlink r:id="rId16" w:history="1">
         <w:r>
           <w:rPr>
             <w:rFonts w:asciiTheme="minorHAnsi" w:hAnsiTheme="minorHAnsi" w:cs="Calibri"/>
@@ -4360,7 +4185,7 @@
     </w:p>
     <w:p>
       <w:pPr>
-        <w:pStyle w:val="Heading1"/>
+        <w:pStyle w:val="Kop1"/>
         <w:rPr>
           <w:rFonts w:asciiTheme="minorHAnsi" w:hAnsiTheme="minorHAnsi"/>
         </w:rPr>
@@ -4461,92 +4286,111 @@
           <w:rFonts w:asciiTheme="minorHAnsi" w:hAnsiTheme="minorHAnsi" w:cs="Calibri"/>
           <w:color w:val="00000A"/>
         </w:rPr>
-        <w:t xml:space="preserve">ny </w:t>
-      </w:r>
-      <w:proofErr w:type="gramStart"/>
+        <w:t xml:space="preserve">ny irregularities  and/or problems of the previous week are discussed. The </w:t>
+      </w:r>
       <w:r>
         <w:rPr>
           <w:rFonts w:asciiTheme="minorHAnsi" w:hAnsiTheme="minorHAnsi" w:cs="Calibri"/>
           <w:color w:val="00000A"/>
         </w:rPr>
-        <w:t>irregularities  and</w:t>
-      </w:r>
-      <w:proofErr w:type="gramEnd"/>
+        <w:t>action points</w:t>
+      </w:r>
       <w:r>
         <w:rPr>
           <w:rFonts w:asciiTheme="minorHAnsi" w:hAnsiTheme="minorHAnsi" w:cs="Calibri"/>
           <w:color w:val="00000A"/>
         </w:rPr>
-        <w:t xml:space="preserve">/or problems of the previous week are discussed. The </w:t>
+        <w:t xml:space="preserve"> of the meeting will be mailed within 24 hours </w:t>
       </w:r>
       <w:r>
         <w:rPr>
           <w:rFonts w:asciiTheme="minorHAnsi" w:hAnsiTheme="minorHAnsi" w:cs="Calibri"/>
           <w:color w:val="00000A"/>
         </w:rPr>
-        <w:t>action points</w:t>
+        <w:t>by</w:t>
       </w:r>
       <w:r>
         <w:rPr>
           <w:rFonts w:asciiTheme="minorHAnsi" w:hAnsiTheme="minorHAnsi" w:cs="Calibri"/>
           <w:color w:val="00000A"/>
         </w:rPr>
-        <w:t xml:space="preserve"> of the meeting will be mailed within 24 hours </w:t>
+        <w:t xml:space="preserve"> </w:t>
       </w:r>
       <w:r>
         <w:rPr>
           <w:rFonts w:asciiTheme="minorHAnsi" w:hAnsiTheme="minorHAnsi" w:cs="Calibri"/>
           <w:color w:val="00000A"/>
         </w:rPr>
-        <w:t>by</w:t>
+        <w:t>the secretary to the</w:t>
       </w:r>
       <w:r>
         <w:rPr>
           <w:rFonts w:asciiTheme="minorHAnsi" w:hAnsiTheme="minorHAnsi" w:cs="Calibri"/>
           <w:color w:val="00000A"/>
         </w:rPr>
-        <w:t xml:space="preserve"> </w:t>
+        <w:t xml:space="preserve"> project</w:t>
       </w:r>
       <w:r>
         <w:rPr>
           <w:rFonts w:asciiTheme="minorHAnsi" w:hAnsiTheme="minorHAnsi" w:cs="Calibri"/>
           <w:color w:val="00000A"/>
         </w:rPr>
-        <w:t>the secretary to the</w:t>
+        <w:t xml:space="preserve"> members and</w:t>
       </w:r>
       <w:r>
         <w:rPr>
           <w:rFonts w:asciiTheme="minorHAnsi" w:hAnsiTheme="minorHAnsi" w:cs="Calibri"/>
           <w:color w:val="00000A"/>
         </w:rPr>
-        <w:t xml:space="preserve"> project</w:t>
+        <w:t xml:space="preserve"> supervisor</w:t>
       </w:r>
       <w:r>
         <w:rPr>
           <w:rFonts w:asciiTheme="minorHAnsi" w:hAnsiTheme="minorHAnsi" w:cs="Calibri"/>
           <w:color w:val="00000A"/>
         </w:rPr>
-        <w:t xml:space="preserve"> members and</w:t>
+        <w:t>s</w:t>
       </w:r>
       <w:r>
         <w:rPr>
           <w:rFonts w:asciiTheme="minorHAnsi" w:hAnsiTheme="minorHAnsi" w:cs="Calibri"/>
           <w:color w:val="00000A"/>
         </w:rPr>
-        <w:t xml:space="preserve"> supervisor</w:t>
+        <w:t>.</w:t>
       </w:r>
       <w:r>
         <w:rPr>
           <w:rFonts w:asciiTheme="minorHAnsi" w:hAnsiTheme="minorHAnsi" w:cs="Calibri"/>
           <w:color w:val="00000A"/>
         </w:rPr>
-        <w:t>s</w:t>
+        <w:br/>
       </w:r>
       <w:r>
         <w:rPr>
           <w:rFonts w:asciiTheme="minorHAnsi" w:hAnsiTheme="minorHAnsi" w:cs="Calibri"/>
           <w:color w:val="00000A"/>
         </w:rPr>
+        <w:tab/>
+      </w:r>
+      <w:r>
+        <w:rPr>
+          <w:rFonts w:asciiTheme="minorHAnsi" w:hAnsiTheme="minorHAnsi" w:cs="Calibri"/>
+          <w:color w:val="00000A"/>
+        </w:rPr>
+        <w:t>The project supervisor and clients will be available via email and personal contact for questions and/or uncertainties. Each week there will be a meeting with the project supervisor a</w:t>
+      </w:r>
+      <w:r>
+        <w:rPr>
+          <w:rFonts w:asciiTheme="minorHAnsi" w:hAnsiTheme="minorHAnsi" w:cs="Calibri"/>
+          <w:color w:val="00000A"/>
+        </w:rPr>
+        <w:t>s scheduled on the school planning</w:t>
+      </w:r>
+      <w:r>
+        <w:rPr>
+          <w:rFonts w:asciiTheme="minorHAnsi" w:hAnsiTheme="minorHAnsi" w:cs="Calibri"/>
+          <w:color w:val="00000A"/>
+        </w:rPr>
         <w:t>.</w:t>
       </w:r>
       <w:r>
@@ -4554,65 +4398,14 @@
           <w:rFonts w:asciiTheme="minorHAnsi" w:hAnsiTheme="minorHAnsi" w:cs="Calibri"/>
           <w:color w:val="00000A"/>
         </w:rPr>
-        <w:br/>
+        <w:t xml:space="preserve"> T</w:t>
       </w:r>
       <w:r>
         <w:rPr>
           <w:rFonts w:asciiTheme="minorHAnsi" w:hAnsiTheme="minorHAnsi" w:cs="Calibri"/>
           <w:color w:val="00000A"/>
         </w:rPr>
-        <w:tab/>
-      </w:r>
-      <w:r>
-        <w:rPr>
-          <w:rFonts w:asciiTheme="minorHAnsi" w:hAnsiTheme="minorHAnsi" w:cs="Calibri"/>
-          <w:color w:val="00000A"/>
-        </w:rPr>
-        <w:t>The project supervisor and clients will be available via email and personal contact for questions and/or uncertainties. Each week there will be a meeting with the project supervisor a</w:t>
-      </w:r>
-      <w:r>
-        <w:rPr>
-          <w:rFonts w:asciiTheme="minorHAnsi" w:hAnsiTheme="minorHAnsi" w:cs="Calibri"/>
-          <w:color w:val="00000A"/>
-        </w:rPr>
-        <w:t>s scheduled on the school planning</w:t>
-      </w:r>
-      <w:r>
-        <w:rPr>
-          <w:rFonts w:asciiTheme="minorHAnsi" w:hAnsiTheme="minorHAnsi" w:cs="Calibri"/>
-          <w:color w:val="00000A"/>
-        </w:rPr>
-        <w:t>.</w:t>
-      </w:r>
-      <w:r>
-        <w:rPr>
-          <w:rFonts w:asciiTheme="minorHAnsi" w:hAnsiTheme="minorHAnsi" w:cs="Calibri"/>
-          <w:color w:val="00000A"/>
-        </w:rPr>
-        <w:t xml:space="preserve"> T</w:t>
-      </w:r>
-      <w:r>
-        <w:rPr>
-          <w:rFonts w:asciiTheme="minorHAnsi" w:hAnsiTheme="minorHAnsi" w:cs="Calibri"/>
-          <w:color w:val="00000A"/>
-        </w:rPr>
-        <w:t xml:space="preserve">he client will be kept informed via a weekly </w:t>
-      </w:r>
-      <w:proofErr w:type="gramStart"/>
-      <w:r>
-        <w:rPr>
-          <w:rFonts w:asciiTheme="minorHAnsi" w:hAnsiTheme="minorHAnsi" w:cs="Calibri"/>
-          <w:color w:val="00000A"/>
-        </w:rPr>
-        <w:t>email  containing</w:t>
-      </w:r>
-      <w:proofErr w:type="gramEnd"/>
-      <w:r>
-        <w:rPr>
-          <w:rFonts w:asciiTheme="minorHAnsi" w:hAnsiTheme="minorHAnsi" w:cs="Calibri"/>
-          <w:color w:val="00000A"/>
-        </w:rPr>
-        <w:t xml:space="preserve"> results and what progress is made. It is expected that mails are answered as soon as possible and that appropriate help will be offered if needed.</w:t>
+        <w:t>he client will be kept informed via a weekly email  containing results and what progress is made. It is expected that mails are answered as soon as possible and that appropriate help will be offered if needed.</w:t>
       </w:r>
       <w:r>
         <w:rPr>
@@ -4810,7 +4603,7 @@
     </w:p>
     <w:p>
       <w:pPr>
-        <w:pStyle w:val="Heading1"/>
+        <w:pStyle w:val="Kop1"/>
         <w:rPr>
           <w:rFonts w:asciiTheme="minorHAnsi" w:hAnsiTheme="minorHAnsi"/>
         </w:rPr>
@@ -4833,7 +4626,7 @@
           <w:left w:w="10" w:type="dxa"/>
           <w:right w:w="10" w:type="dxa"/>
         </w:tblCellMar>
-        <w:tblLook w:val="0000" w:firstRow="0" w:lastRow="0" w:firstColumn="0" w:lastColumn="0" w:noHBand="0" w:noVBand="0"/>
+        <w:tblLook w:val="0000"/>
       </w:tblPr>
       <w:tblGrid>
         <w:gridCol w:w="2024"/>
@@ -8023,23 +7816,7 @@
           <w:rFonts w:asciiTheme="minorHAnsi" w:hAnsiTheme="minorHAnsi" w:cs="Calibri"/>
           <w:color w:val="00000A"/>
         </w:rPr>
-        <w:t xml:space="preserve"> is currently working on </w:t>
-      </w:r>
-      <w:proofErr w:type="gramStart"/>
-      <w:r>
-        <w:rPr>
-          <w:rFonts w:asciiTheme="minorHAnsi" w:hAnsiTheme="minorHAnsi" w:cs="Calibri"/>
-          <w:color w:val="00000A"/>
-        </w:rPr>
-        <w:t>an</w:t>
-      </w:r>
-      <w:proofErr w:type="gramEnd"/>
-      <w:r>
-        <w:rPr>
-          <w:rFonts w:asciiTheme="minorHAnsi" w:hAnsiTheme="minorHAnsi" w:cs="Calibri"/>
-          <w:color w:val="00000A"/>
-        </w:rPr>
-        <w:t xml:space="preserve"> new Ion Torrent data set acquired from incense</w:t>
+        <w:t xml:space="preserve"> is currently working on an new Ion Torrent data set acquired from incense</w:t>
       </w:r>
       <w:r>
         <w:rPr>
@@ -8130,7 +7907,7 @@
     </w:p>
     <w:p>
       <w:pPr>
-        <w:pStyle w:val="Heading2"/>
+        <w:pStyle w:val="Kop2"/>
         <w:rPr>
           <w:rFonts w:asciiTheme="minorHAnsi" w:hAnsiTheme="minorHAnsi"/>
         </w:rPr>
@@ -8174,14 +7951,14 @@
         <w:drawing>
           <wp:inline distT="0" distB="0" distL="0" distR="0">
             <wp:extent cx="5941695" cy="790575"/>
-            <wp:effectExtent l="0" t="0" r="20955" b="0"/>
+            <wp:effectExtent l="19050" t="0" r="40005" b="0"/>
             <wp:docPr id="1" name="Diagram 5"/>
             <wp:cNvGraphicFramePr>
               <a:graphicFrameLocks xmlns:a="http://schemas.openxmlformats.org/drawingml/2006/main"/>
             </wp:cNvGraphicFramePr>
             <a:graphic xmlns:a="http://schemas.openxmlformats.org/drawingml/2006/main">
               <a:graphicData uri="http://schemas.openxmlformats.org/drawingml/2006/diagram">
-                <dgm:relIds xmlns:dgm="http://schemas.openxmlformats.org/drawingml/2006/diagram" xmlns:r="http://schemas.openxmlformats.org/officeDocument/2006/relationships" r:dm="rId18" r:lo="rId19" r:qs="rId20" r:cs="rId21"/>
+                <dgm:relIds xmlns:dgm="http://schemas.openxmlformats.org/drawingml/2006/diagram" xmlns:r="http://schemas.openxmlformats.org/officeDocument/2006/relationships" r:dm="rId17" r:lo="rId18" r:qs="rId19" r:cs="rId20"/>
               </a:graphicData>
             </a:graphic>
           </wp:inline>
@@ -8190,7 +7967,7 @@
     </w:p>
     <w:p>
       <w:pPr>
-        <w:pStyle w:val="Heading2"/>
+        <w:pStyle w:val="Kop2"/>
         <w:rPr>
           <w:rFonts w:asciiTheme="minorHAnsi" w:hAnsiTheme="minorHAnsi"/>
         </w:rPr>
@@ -8257,7 +8034,7 @@
                     </pic:cNvPicPr>
                   </pic:nvPicPr>
                   <pic:blipFill>
-                    <a:blip r:embed="rId23" cstate="print"/>
+                    <a:blip r:embed="rId22" cstate="print"/>
                     <a:srcRect/>
                     <a:stretch>
                       <a:fillRect/>
@@ -8310,7 +8087,7 @@
     </w:p>
     <w:p>
       <w:pPr>
-        <w:pStyle w:val="Heading1"/>
+        <w:pStyle w:val="Kop1"/>
         <w:rPr>
           <w:rFonts w:asciiTheme="minorHAnsi" w:hAnsiTheme="minorHAnsi"/>
         </w:rPr>
@@ -8389,23 +8166,7 @@
           <w:rFonts w:asciiTheme="minorHAnsi" w:hAnsiTheme="minorHAnsi" w:cs="Calibri"/>
           <w:color w:val="00000A"/>
         </w:rPr>
-        <w:t>t have enough memory for some of the tasks of the software</w:t>
-      </w:r>
-      <w:proofErr w:type="gramStart"/>
-      <w:r>
-        <w:rPr>
-          <w:rFonts w:asciiTheme="minorHAnsi" w:hAnsiTheme="minorHAnsi" w:cs="Calibri"/>
-          <w:color w:val="00000A"/>
-        </w:rPr>
-        <w:t>)  and</w:t>
-      </w:r>
-      <w:proofErr w:type="gramEnd"/>
-      <w:r>
-        <w:rPr>
-          <w:rFonts w:asciiTheme="minorHAnsi" w:hAnsiTheme="minorHAnsi" w:cs="Calibri"/>
-          <w:color w:val="00000A"/>
-        </w:rPr>
-        <w:t xml:space="preserve"> other mechanical failures. Personal injury during the project might also result in loss of knowledge and results.</w:t>
+        <w:t>t have enough memory for some of the tasks of the software)  and other mechanical failures. Personal injury during the project might also result in loss of knowledge and results.</w:t>
       </w:r>
     </w:p>
     <w:tbl>
@@ -8416,7 +8177,7 @@
           <w:left w:w="10" w:type="dxa"/>
           <w:right w:w="10" w:type="dxa"/>
         </w:tblCellMar>
-        <w:tblLook w:val="0000" w:firstRow="0" w:lastRow="0" w:firstColumn="0" w:lastColumn="0" w:noHBand="0" w:noVBand="0"/>
+        <w:tblLook w:val="0000"/>
       </w:tblPr>
       <w:tblGrid>
         <w:gridCol w:w="1206"/>
@@ -10093,7 +9854,6 @@
           <w:color w:val="00000A"/>
         </w:rPr>
       </w:pPr>
-      <w:proofErr w:type="gramStart"/>
       <w:r>
         <w:rPr>
           <w:rFonts w:asciiTheme="minorHAnsi" w:hAnsiTheme="minorHAnsi" w:cs="Calibri"/>
@@ -10115,7 +9875,6 @@
         </w:rPr>
         <w:t>.</w:t>
       </w:r>
-      <w:proofErr w:type="gramEnd"/>
     </w:p>
     <w:p>
       <w:pPr>
@@ -10132,104 +9891,56 @@
           <w:rFonts w:asciiTheme="minorHAnsi" w:hAnsiTheme="minorHAnsi" w:cs="Calibri"/>
           <w:color w:val="00000A"/>
         </w:rPr>
-        <w:t xml:space="preserve">For all risk factors 1 is low and 5 </w:t>
-      </w:r>
-      <w:proofErr w:type="gramStart"/>
+        <w:t>For all risk factors 1 is low and 5 is high. Three</w:t>
+      </w:r>
       <w:r>
         <w:rPr>
           <w:rFonts w:asciiTheme="minorHAnsi" w:hAnsiTheme="minorHAnsi" w:cs="Calibri"/>
           <w:color w:val="00000A"/>
         </w:rPr>
-        <w:t>is</w:t>
-      </w:r>
-      <w:proofErr w:type="gramEnd"/>
+        <w:t xml:space="preserve"> factors are taken into account:</w:t>
+      </w:r>
       <w:r>
         <w:rPr>
           <w:rFonts w:asciiTheme="minorHAnsi" w:hAnsiTheme="minorHAnsi" w:cs="Calibri"/>
           <w:color w:val="00000A"/>
         </w:rPr>
-        <w:t xml:space="preserve"> high. Three</w:t>
+        <w:t xml:space="preserve"> chance of appearance , impact and chance of discovery. The risk factor is </w:t>
       </w:r>
       <w:r>
         <w:rPr>
           <w:rFonts w:asciiTheme="minorHAnsi" w:hAnsiTheme="minorHAnsi" w:cs="Calibri"/>
           <w:color w:val="00000A"/>
         </w:rPr>
-        <w:t xml:space="preserve"> factors are taken into account:</w:t>
+        <w:t xml:space="preserve">calculated </w:t>
       </w:r>
       <w:r>
         <w:rPr>
           <w:rFonts w:asciiTheme="minorHAnsi" w:hAnsiTheme="minorHAnsi" w:cs="Calibri"/>
           <w:color w:val="00000A"/>
         </w:rPr>
-        <w:t xml:space="preserve"> chance of </w:t>
-      </w:r>
-      <w:proofErr w:type="gramStart"/>
+        <w:t>by multip</w:t>
+      </w:r>
       <w:r>
         <w:rPr>
           <w:rFonts w:asciiTheme="minorHAnsi" w:hAnsiTheme="minorHAnsi" w:cs="Calibri"/>
           <w:color w:val="00000A"/>
         </w:rPr>
-        <w:t>appearance ,</w:t>
-      </w:r>
-      <w:proofErr w:type="gramEnd"/>
+        <w:t>lying the three individual value</w:t>
+      </w:r>
       <w:r>
         <w:rPr>
           <w:rFonts w:asciiTheme="minorHAnsi" w:hAnsiTheme="minorHAnsi" w:cs="Calibri"/>
           <w:color w:val="00000A"/>
         </w:rPr>
-        <w:t xml:space="preserve"> impact and chance of discovery. The risk factor is </w:t>
+        <w:t xml:space="preserve">s </w:t>
       </w:r>
       <w:r>
         <w:rPr>
           <w:rFonts w:asciiTheme="minorHAnsi" w:hAnsiTheme="minorHAnsi" w:cs="Calibri"/>
           <w:color w:val="00000A"/>
         </w:rPr>
-        <w:t xml:space="preserve">calculated </w:t>
-      </w:r>
-      <w:r>
-        <w:rPr>
-          <w:rFonts w:asciiTheme="minorHAnsi" w:hAnsiTheme="minorHAnsi" w:cs="Calibri"/>
-          <w:color w:val="00000A"/>
-        </w:rPr>
-        <w:t>by multip</w:t>
-      </w:r>
-      <w:r>
-        <w:rPr>
-          <w:rFonts w:asciiTheme="minorHAnsi" w:hAnsiTheme="minorHAnsi" w:cs="Calibri"/>
-          <w:color w:val="00000A"/>
-        </w:rPr>
-        <w:t xml:space="preserve">lying the three individual </w:t>
-      </w:r>
-      <w:proofErr w:type="gramStart"/>
-      <w:r>
-        <w:rPr>
-          <w:rFonts w:asciiTheme="minorHAnsi" w:hAnsiTheme="minorHAnsi" w:cs="Calibri"/>
-          <w:color w:val="00000A"/>
-        </w:rPr>
-        <w:t>value</w:t>
-      </w:r>
-      <w:r>
-        <w:rPr>
-          <w:rFonts w:asciiTheme="minorHAnsi" w:hAnsiTheme="minorHAnsi" w:cs="Calibri"/>
-          <w:color w:val="00000A"/>
-        </w:rPr>
-        <w:t xml:space="preserve">s </w:t>
-      </w:r>
-      <w:r>
-        <w:rPr>
-          <w:rFonts w:asciiTheme="minorHAnsi" w:hAnsiTheme="minorHAnsi" w:cs="Calibri"/>
-          <w:color w:val="00000A"/>
-        </w:rPr>
-        <w:t>.</w:t>
-      </w:r>
-      <w:proofErr w:type="gramEnd"/>
-      <w:r>
-        <w:rPr>
-          <w:rFonts w:asciiTheme="minorHAnsi" w:hAnsiTheme="minorHAnsi" w:cs="Calibri"/>
-          <w:color w:val="00000A"/>
-        </w:rPr>
-        <w:t xml:space="preserve"> Anything under 10 constitutes a </w:t>
+        <w:t xml:space="preserve">. Anything under 10 constitutes a </w:t>
       </w:r>
       <w:r>
         <w:rPr>
@@ -10381,7 +10092,7 @@
     </w:p>
     <w:p>
       <w:pPr>
-        <w:pStyle w:val="Heading1"/>
+        <w:pStyle w:val="Kop1"/>
         <w:rPr>
           <w:rFonts w:asciiTheme="minorHAnsi" w:hAnsiTheme="minorHAnsi"/>
         </w:rPr>
@@ -10449,19 +10160,11 @@
           <w:rFonts w:asciiTheme="minorHAnsi" w:hAnsiTheme="minorHAnsi"/>
         </w:rPr>
       </w:pPr>
-      <w:proofErr w:type="gramStart"/>
       <w:r>
         <w:rPr>
           <w:rFonts w:asciiTheme="minorHAnsi" w:hAnsiTheme="minorHAnsi"/>
         </w:rPr>
-        <w:t>running</w:t>
-      </w:r>
-      <w:proofErr w:type="gramEnd"/>
-      <w:r>
-        <w:rPr>
-          <w:rFonts w:asciiTheme="minorHAnsi" w:hAnsiTheme="minorHAnsi"/>
-        </w:rPr>
-        <w:t xml:space="preserve"> a default analysis and scoring the identifications obtained.</w:t>
+        <w:t>running a default analysis and scoring the identifications obtained.</w:t>
       </w:r>
     </w:p>
     <w:p>
@@ -10473,9 +10176,9 @@
     </w:p>
     <w:tbl>
       <w:tblPr>
-        <w:tblStyle w:val="TableGrid"/>
+        <w:tblStyle w:val="Tabelraster"/>
         <w:tblW w:w="0" w:type="auto"/>
-        <w:tblLook w:val="04A0" w:firstRow="1" w:lastRow="0" w:firstColumn="1" w:lastColumn="0" w:noHBand="0" w:noVBand="1"/>
+        <w:tblLook w:val="04A0"/>
       </w:tblPr>
       <w:tblGrid>
         <w:gridCol w:w="1875"/>
@@ -10829,7 +10532,7 @@
     </w:p>
     <w:p>
       <w:pPr>
-        <w:pStyle w:val="NormalWeb"/>
+        <w:pStyle w:val="Normaalweb"/>
         <w:spacing w:after="0"/>
         <w:rPr>
           <w:rFonts w:asciiTheme="minorHAnsi" w:hAnsiTheme="minorHAnsi"/>
@@ -10846,7 +10549,7 @@
     </w:p>
     <w:p>
       <w:pPr>
-        <w:pStyle w:val="NormalWeb"/>
+        <w:pStyle w:val="Normaalweb"/>
         <w:spacing w:after="0"/>
         <w:rPr>
           <w:rFonts w:asciiTheme="minorHAnsi" w:hAnsiTheme="minorHAnsi"/>
@@ -10880,47 +10583,19 @@
         <w:rPr>
           <w:rFonts w:asciiTheme="minorHAnsi" w:hAnsiTheme="minorHAnsi"/>
         </w:rPr>
-        <w:t xml:space="preserve"> sequences. There </w:t>
-      </w:r>
-      <w:proofErr w:type="gramStart"/>
+        <w:t xml:space="preserve"> sequences. There are plug-ins available yet none of them will add the ability to trim. Torrent suite has a di</w:t>
+      </w:r>
       <w:r>
         <w:rPr>
           <w:rFonts w:asciiTheme="minorHAnsi" w:hAnsiTheme="minorHAnsi"/>
         </w:rPr>
-        <w:t>are</w:t>
-      </w:r>
-      <w:proofErr w:type="gramEnd"/>
+        <w:t>f</w:t>
+      </w:r>
       <w:r>
         <w:rPr>
           <w:rFonts w:asciiTheme="minorHAnsi" w:hAnsiTheme="minorHAnsi"/>
         </w:rPr>
-        <w:t xml:space="preserve"> plug-ins available yet none of them will add the ability to trim. Torrent suite has a di</w:t>
-      </w:r>
-      <w:r>
-        <w:rPr>
-          <w:rFonts w:asciiTheme="minorHAnsi" w:hAnsiTheme="minorHAnsi"/>
-        </w:rPr>
-        <w:t>f</w:t>
-      </w:r>
-      <w:r>
-        <w:rPr>
-          <w:rFonts w:asciiTheme="minorHAnsi" w:hAnsiTheme="minorHAnsi"/>
-        </w:rPr>
-        <w:t xml:space="preserve">ferent focus than the other programs and requires a different level of user skill. </w:t>
-      </w:r>
-      <w:proofErr w:type="gramStart"/>
-      <w:r>
-        <w:rPr>
-          <w:rFonts w:asciiTheme="minorHAnsi" w:hAnsiTheme="minorHAnsi"/>
-        </w:rPr>
-        <w:t>It's</w:t>
-      </w:r>
-      <w:proofErr w:type="gramEnd"/>
-      <w:r>
-        <w:rPr>
-          <w:rFonts w:asciiTheme="minorHAnsi" w:hAnsiTheme="minorHAnsi"/>
-        </w:rPr>
-        <w:t xml:space="preserve"> main purpose is to process the data an</w:t>
+        <w:t>ferent focus than the other programs and requires a different level of user skill. It's main purpose is to process the data an</w:t>
       </w:r>
       <w:r>
         <w:rPr>
@@ -10937,7 +10612,7 @@
     </w:p>
     <w:p>
       <w:pPr>
-        <w:pStyle w:val="NormalWeb"/>
+        <w:pStyle w:val="Normaalweb"/>
         <w:spacing w:after="0"/>
         <w:rPr>
           <w:rFonts w:asciiTheme="minorHAnsi" w:hAnsiTheme="minorHAnsi"/>
@@ -10972,7 +10647,7 @@
     </w:p>
     <w:p>
       <w:pPr>
-        <w:pStyle w:val="NormalWeb"/>
+        <w:pStyle w:val="Normaalweb"/>
         <w:spacing w:after="0"/>
         <w:rPr>
           <w:rFonts w:asciiTheme="minorHAnsi" w:hAnsiTheme="minorHAnsi"/>
@@ -10982,7 +10657,7 @@
     </w:p>
     <w:p>
       <w:pPr>
-        <w:pStyle w:val="NormalWeb"/>
+        <w:pStyle w:val="Normaalweb"/>
         <w:spacing w:after="0"/>
         <w:rPr>
           <w:rFonts w:asciiTheme="minorHAnsi" w:hAnsiTheme="minorHAnsi"/>
@@ -11007,7 +10682,7 @@
     </w:p>
     <w:p>
       <w:pPr>
-        <w:pStyle w:val="NormalWeb"/>
+        <w:pStyle w:val="Normaalweb"/>
         <w:spacing w:after="0"/>
         <w:rPr>
           <w:rFonts w:asciiTheme="minorHAnsi" w:hAnsiTheme="minorHAnsi"/>
@@ -11055,21 +10730,7 @@
         <w:rPr>
           <w:rFonts w:asciiTheme="minorHAnsi" w:hAnsiTheme="minorHAnsi"/>
         </w:rPr>
-        <w:t xml:space="preserve">culty, ranging from a Beginner tutorial to ones useful to any </w:t>
-      </w:r>
-      <w:proofErr w:type="gramStart"/>
-      <w:r>
-        <w:rPr>
-          <w:rFonts w:asciiTheme="minorHAnsi" w:hAnsiTheme="minorHAnsi"/>
-        </w:rPr>
-        <w:t>Advanced</w:t>
-      </w:r>
-      <w:proofErr w:type="gramEnd"/>
-      <w:r>
-        <w:rPr>
-          <w:rFonts w:asciiTheme="minorHAnsi" w:hAnsiTheme="minorHAnsi"/>
-        </w:rPr>
-        <w:t xml:space="preserve"> user. It can be co</w:t>
+        <w:t>culty, ranging from a Beginner tutorial to ones useful to any Advanced user. It can be co</w:t>
       </w:r>
       <w:r>
         <w:rPr>
@@ -11112,7 +10773,7 @@
     </w:p>
     <w:p>
       <w:pPr>
-        <w:pStyle w:val="NormalWeb"/>
+        <w:pStyle w:val="Normaalweb"/>
         <w:spacing w:after="0"/>
         <w:rPr>
           <w:rFonts w:asciiTheme="minorHAnsi" w:hAnsiTheme="minorHAnsi"/>
@@ -11122,7 +10783,7 @@
     </w:p>
     <w:p>
       <w:pPr>
-        <w:pStyle w:val="NormalWeb"/>
+        <w:pStyle w:val="Normaalweb"/>
         <w:spacing w:after="0"/>
         <w:rPr>
           <w:rFonts w:asciiTheme="minorHAnsi" w:hAnsiTheme="minorHAnsi"/>
@@ -11132,7 +10793,7 @@
     </w:p>
     <w:p>
       <w:pPr>
-        <w:pStyle w:val="NormalWeb"/>
+        <w:pStyle w:val="Normaalweb"/>
         <w:spacing w:after="0"/>
         <w:rPr>
           <w:rFonts w:asciiTheme="minorHAnsi" w:hAnsiTheme="minorHAnsi"/>
@@ -11150,7 +10811,7 @@
     </w:p>
     <w:p>
       <w:pPr>
-        <w:pStyle w:val="NormalWeb"/>
+        <w:pStyle w:val="Normaalweb"/>
         <w:spacing w:after="0"/>
         <w:rPr>
           <w:rFonts w:asciiTheme="minorHAnsi" w:hAnsiTheme="minorHAnsi"/>
@@ -11307,21 +10968,7 @@
         <w:rPr>
           <w:rFonts w:asciiTheme="minorHAnsi" w:hAnsiTheme="minorHAnsi" w:cs="Times New Roman"/>
         </w:rPr>
-        <w:t xml:space="preserve">Out of the box, </w:t>
-      </w:r>
-      <w:proofErr w:type="gramStart"/>
-      <w:r>
-        <w:rPr>
-          <w:rFonts w:asciiTheme="minorHAnsi" w:hAnsiTheme="minorHAnsi" w:cs="Times New Roman"/>
-        </w:rPr>
-        <w:t>When</w:t>
-      </w:r>
-      <w:proofErr w:type="gramEnd"/>
-      <w:r>
-        <w:rPr>
-          <w:rFonts w:asciiTheme="minorHAnsi" w:hAnsiTheme="minorHAnsi" w:cs="Times New Roman"/>
-        </w:rPr>
-        <w:t xml:space="preserve"> one uses </w:t>
+        <w:t xml:space="preserve">Out of the box, When one uses </w:t>
       </w:r>
       <w:proofErr w:type="spellStart"/>
       <w:r>
@@ -11360,7 +11007,7 @@
     </w:p>
     <w:p>
       <w:pPr>
-        <w:pStyle w:val="Heading1"/>
+        <w:pStyle w:val="Kop1"/>
         <w:rPr>
           <w:rFonts w:asciiTheme="minorHAnsi" w:hAnsiTheme="minorHAnsi"/>
         </w:rPr>
@@ -11368,7 +11015,7 @@
     </w:p>
     <w:p>
       <w:pPr>
-        <w:pStyle w:val="NormalWeb"/>
+        <w:pStyle w:val="Normaalweb"/>
         <w:spacing w:after="0"/>
         <w:rPr>
           <w:rFonts w:asciiTheme="minorHAnsi" w:hAnsiTheme="minorHAnsi"/>
@@ -11387,12 +11034,19 @@
           <w:rFonts w:asciiTheme="minorHAnsi" w:hAnsiTheme="minorHAnsi"/>
           <w:b/>
         </w:rPr>
-        <w:t>the pipeline Program</w:t>
+        <w:t>the pipeline p</w:t>
+      </w:r>
+      <w:r>
+        <w:rPr>
+          <w:rFonts w:asciiTheme="minorHAnsi" w:hAnsiTheme="minorHAnsi"/>
+          <w:b/>
+        </w:rPr>
+        <w:t>rogram</w:t>
       </w:r>
     </w:p>
     <w:p>
       <w:pPr>
-        <w:pStyle w:val="NormalWeb"/>
+        <w:pStyle w:val="Normaalweb"/>
         <w:spacing w:after="0"/>
         <w:rPr>
           <w:rFonts w:asciiTheme="minorHAnsi" w:hAnsiTheme="minorHAnsi"/>
@@ -11427,13 +11081,25 @@
         <w:rPr>
           <w:rFonts w:asciiTheme="minorHAnsi" w:hAnsiTheme="minorHAnsi"/>
         </w:rPr>
-        <w:t>trained user to make use of the same functions and gain accurate results</w:t>
+        <w:t xml:space="preserve">trained user to make use of the same functions and </w:t>
       </w:r>
       <w:r>
         <w:rPr>
           <w:rFonts w:asciiTheme="minorHAnsi" w:hAnsiTheme="minorHAnsi"/>
         </w:rPr>
-        <w:t xml:space="preserve"> similar to those found in the commercial programs</w:t>
+        <w:t>provide</w:t>
+      </w:r>
+      <w:r>
+        <w:rPr>
+          <w:rFonts w:asciiTheme="minorHAnsi" w:hAnsiTheme="minorHAnsi"/>
+        </w:rPr>
+        <w:t xml:space="preserve"> accurate results</w:t>
+      </w:r>
+      <w:r>
+        <w:rPr>
+          <w:rFonts w:asciiTheme="minorHAnsi" w:hAnsiTheme="minorHAnsi"/>
+        </w:rPr>
+        <w:t xml:space="preserve"> similar to those found in commercial programs</w:t>
       </w:r>
       <w:r>
         <w:rPr>
@@ -11494,22 +11160,26 @@
       </w:r>
       <w:proofErr w:type="spellEnd"/>
       <w:r>
-        <w:t xml:space="preserve"> file. After inputting desires </w:t>
-      </w:r>
-      <w:proofErr w:type="spellStart"/>
-      <w:r>
-        <w:t>parametres</w:t>
-      </w:r>
-      <w:proofErr w:type="spellEnd"/>
-      <w:r>
-        <w:t xml:space="preserve">, the sequences are trimmed, and run through the BLAST database.  After that, a quality check is done that filters hits with above 97% coverage and 95% identity. </w:t>
+        <w:t xml:space="preserve"> file. </w:t>
+      </w:r>
+      <w:r>
+        <w:t>After inputting desires paramet</w:t>
+      </w:r>
+      <w:r>
+        <w:t>e</w:t>
+      </w:r>
+      <w:r>
+        <w:t>r</w:t>
+      </w:r>
+      <w:r>
+        <w:t xml:space="preserve">s, the sequences are trimmed, and run through the BLAST database.  After that, a quality check is done that filters hits with above 97% coverage and 95% identity. </w:t>
       </w:r>
       <w:bookmarkStart w:id="17" w:name="_GoBack"/>
       <w:bookmarkEnd w:id="17"/>
     </w:p>
     <w:p>
       <w:pPr>
-        <w:pStyle w:val="Heading1"/>
+        <w:pStyle w:val="Kop1"/>
         <w:rPr>
           <w:rFonts w:asciiTheme="minorHAnsi" w:hAnsiTheme="minorHAnsi"/>
         </w:rPr>
@@ -11517,7 +11187,7 @@
     </w:p>
     <w:p>
       <w:pPr>
-        <w:pStyle w:val="Heading1"/>
+        <w:pStyle w:val="Kop1"/>
         <w:rPr>
           <w:rFonts w:asciiTheme="minorHAnsi" w:hAnsiTheme="minorHAnsi"/>
         </w:rPr>
@@ -11525,7 +11195,7 @@
     </w:p>
     <w:p>
       <w:pPr>
-        <w:pStyle w:val="Heading1"/>
+        <w:pStyle w:val="Kop1"/>
         <w:rPr>
           <w:rFonts w:asciiTheme="minorHAnsi" w:hAnsiTheme="minorHAnsi"/>
         </w:rPr>
@@ -11536,7 +11206,7 @@
     <w:p/>
     <w:p>
       <w:pPr>
-        <w:pStyle w:val="Heading1"/>
+        <w:pStyle w:val="Kop1"/>
         <w:rPr>
           <w:rFonts w:asciiTheme="minorHAnsi" w:hAnsiTheme="minorHAnsi"/>
         </w:rPr>
@@ -11588,7 +11258,7 @@
         <w:tblW w:w="10352" w:type="dxa"/>
         <w:tblInd w:w="93" w:type="dxa"/>
         <w:tblLayout w:type="fixed"/>
-        <w:tblLook w:val="04A0" w:firstRow="1" w:lastRow="0" w:firstColumn="1" w:lastColumn="0" w:noHBand="0" w:noVBand="1"/>
+        <w:tblLook w:val="04A0"/>
       </w:tblPr>
       <w:tblGrid>
         <w:gridCol w:w="2588"/>
@@ -14439,7 +14109,6 @@
           <w:rFonts w:asciiTheme="minorHAnsi" w:hAnsiTheme="minorHAnsi" w:cs="Calibri"/>
         </w:rPr>
       </w:pPr>
-      <w:proofErr w:type="gramStart"/>
       <w:r>
         <w:rPr>
           <w:rFonts w:asciiTheme="minorHAnsi" w:hAnsiTheme="minorHAnsi" w:cs="Calibri"/>
@@ -14488,14 +14157,7 @@
         <w:rPr>
           <w:rFonts w:asciiTheme="minorHAnsi" w:hAnsiTheme="minorHAnsi" w:cs="Calibri"/>
         </w:rPr>
-        <w:t>.</w:t>
-      </w:r>
-      <w:proofErr w:type="gramEnd"/>
-      <w:r>
-        <w:rPr>
-          <w:rFonts w:asciiTheme="minorHAnsi" w:hAnsiTheme="minorHAnsi" w:cs="Calibri"/>
-        </w:rPr>
-        <w:t xml:space="preserve"> Plus</w:t>
+        <w:t>. Plus</w:t>
       </w:r>
       <w:r>
         <w:rPr>
@@ -14531,21 +14193,7 @@
         <w:rPr>
           <w:rFonts w:asciiTheme="minorHAnsi" w:hAnsiTheme="minorHAnsi" w:cs="Calibri"/>
         </w:rPr>
-        <w:t xml:space="preserve"> (-</w:t>
-      </w:r>
-      <w:proofErr w:type="gramStart"/>
-      <w:r>
-        <w:rPr>
-          <w:rFonts w:asciiTheme="minorHAnsi" w:hAnsiTheme="minorHAnsi" w:cs="Calibri"/>
-        </w:rPr>
-        <w:t>)  means</w:t>
-      </w:r>
-      <w:proofErr w:type="gramEnd"/>
-      <w:r>
-        <w:rPr>
-          <w:rFonts w:asciiTheme="minorHAnsi" w:hAnsiTheme="minorHAnsi" w:cs="Calibri"/>
-        </w:rPr>
-        <w:t xml:space="preserve"> it is not present and </w:t>
+        <w:t xml:space="preserve"> (-)  means it is not present and </w:t>
       </w:r>
       <w:r>
         <w:rPr>
@@ -14719,7 +14367,7 @@
       <w:tblPr>
         <w:tblW w:w="10388" w:type="dxa"/>
         <w:tblInd w:w="93" w:type="dxa"/>
-        <w:tblLook w:val="04A0" w:firstRow="1" w:lastRow="0" w:firstColumn="1" w:lastColumn="0" w:noHBand="0" w:noVBand="1"/>
+        <w:tblLook w:val="04A0"/>
       </w:tblPr>
       <w:tblGrid>
         <w:gridCol w:w="2535"/>
@@ -16578,7 +16226,6 @@
           <w:rFonts w:asciiTheme="minorHAnsi" w:hAnsiTheme="minorHAnsi" w:cs="Calibri"/>
         </w:rPr>
       </w:pPr>
-      <w:proofErr w:type="gramStart"/>
       <w:r>
         <w:rPr>
           <w:rFonts w:asciiTheme="minorHAnsi" w:hAnsiTheme="minorHAnsi" w:cs="Calibri"/>
@@ -16619,14 +16266,7 @@
         <w:rPr>
           <w:rFonts w:asciiTheme="minorHAnsi" w:hAnsiTheme="minorHAnsi" w:cs="Calibri"/>
         </w:rPr>
-        <w:t xml:space="preserve"> for BLAST.</w:t>
-      </w:r>
-      <w:proofErr w:type="gramEnd"/>
-      <w:r>
-        <w:rPr>
-          <w:rFonts w:asciiTheme="minorHAnsi" w:hAnsiTheme="minorHAnsi" w:cs="Calibri"/>
-        </w:rPr>
-        <w:t xml:space="preserve"> Note that Torrent Suite is empty because it lacks the ability to</w:t>
+        <w:t xml:space="preserve"> for BLAST. Note that Torrent Suite is empty because it lacks the ability to</w:t>
       </w:r>
       <w:r>
         <w:rPr>
@@ -16692,7 +16332,7 @@
       <w:tblPr>
         <w:tblW w:w="10313" w:type="dxa"/>
         <w:tblInd w:w="93" w:type="dxa"/>
-        <w:tblLook w:val="04A0" w:firstRow="1" w:lastRow="0" w:firstColumn="1" w:lastColumn="0" w:noHBand="0" w:noVBand="1"/>
+        <w:tblLook w:val="04A0"/>
       </w:tblPr>
       <w:tblGrid>
         <w:gridCol w:w="927"/>
@@ -17323,7 +16963,7 @@
                 <w:kern w:val="0"/>
               </w:rPr>
             </w:pPr>
-            <w:hyperlink r:id="rId24" w:tooltip="Show report for JX270570.1" w:history="1">
+            <w:hyperlink r:id="rId23" w:tooltip="Show report for JX270570.1" w:history="1">
               <w:r>
                 <w:rPr>
                   <w:rFonts w:asciiTheme="minorHAnsi" w:hAnsiTheme="minorHAnsi"/>
@@ -17409,7 +17049,7 @@
                 <w:kern w:val="0"/>
               </w:rPr>
             </w:pPr>
-            <w:hyperlink r:id="rId25" w:anchor="411031104" w:tooltip="Show alignment for JX270570.1" w:history="1">
+            <w:hyperlink r:id="rId24" w:anchor="411031104" w:tooltip="Show alignment for JX270570.1" w:history="1">
               <w:r>
                 <w:rPr>
                   <w:rFonts w:asciiTheme="minorHAnsi" w:hAnsiTheme="minorHAnsi"/>
@@ -17636,7 +17276,7 @@
                 <w:kern w:val="0"/>
               </w:rPr>
             </w:pPr>
-            <w:hyperlink r:id="rId26" w:tooltip="Show report for JF907990.1" w:history="1">
+            <w:hyperlink r:id="rId25" w:tooltip="Show report for JF907990.1" w:history="1">
               <w:r>
                 <w:rPr>
                   <w:rFonts w:asciiTheme="minorHAnsi" w:hAnsiTheme="minorHAnsi"/>
@@ -17746,7 +17386,7 @@
                 <w:kern w:val="0"/>
               </w:rPr>
             </w:pPr>
-            <w:hyperlink r:id="rId27" w:anchor="344332949" w:tooltip="Show alignment for JF907990.1" w:history="1">
+            <w:hyperlink r:id="rId26" w:anchor="344332949" w:tooltip="Show alignment for JF907990.1" w:history="1">
               <w:r>
                 <w:rPr>
                   <w:rFonts w:asciiTheme="minorHAnsi" w:hAnsiTheme="minorHAnsi"/>
@@ -17976,7 +17616,7 @@
                 <w:kern w:val="0"/>
               </w:rPr>
             </w:pPr>
-            <w:hyperlink r:id="rId28" w:tooltip="Show report for GU370763.1" w:history="1">
+            <w:hyperlink r:id="rId27" w:tooltip="Show report for GU370763.1" w:history="1">
               <w:r>
                 <w:rPr>
                   <w:rFonts w:asciiTheme="minorHAnsi" w:hAnsiTheme="minorHAnsi"/>
@@ -18053,7 +17693,7 @@
                 <w:kern w:val="0"/>
               </w:rPr>
             </w:pPr>
-            <w:hyperlink r:id="rId29" w:anchor="289064262" w:tooltip="Show alignment for GU370763.1" w:history="1">
+            <w:hyperlink r:id="rId28" w:anchor="289064262" w:tooltip="Show alignment for GU370763.1" w:history="1">
               <w:r>
                 <w:rPr>
                   <w:rFonts w:asciiTheme="minorHAnsi" w:hAnsiTheme="minorHAnsi"/>
@@ -18283,7 +17923,7 @@
                 <w:kern w:val="0"/>
               </w:rPr>
             </w:pPr>
-            <w:hyperlink r:id="rId30" w:tooltip="Show report for JQ700297.1" w:history="1">
+            <w:hyperlink r:id="rId29" w:tooltip="Show report for JQ700297.1" w:history="1">
               <w:r>
                 <w:rPr>
                   <w:rFonts w:asciiTheme="minorHAnsi" w:hAnsiTheme="minorHAnsi"/>
@@ -18384,7 +18024,7 @@
                 <w:kern w:val="0"/>
               </w:rPr>
             </w:pPr>
-            <w:hyperlink r:id="rId31" w:anchor="378942770" w:tooltip="Show alignment for JQ700297.1" w:history="1">
+            <w:hyperlink r:id="rId30" w:anchor="378942770" w:tooltip="Show alignment for JQ700297.1" w:history="1">
               <w:r>
                 <w:rPr>
                   <w:rFonts w:asciiTheme="minorHAnsi" w:hAnsiTheme="minorHAnsi"/>
@@ -18614,7 +18254,7 @@
                 <w:kern w:val="0"/>
               </w:rPr>
             </w:pPr>
-            <w:hyperlink r:id="rId32" w:tooltip="Show report for JX171169.1" w:history="1">
+            <w:hyperlink r:id="rId31" w:tooltip="Show report for JX171169.1" w:history="1">
               <w:r>
                 <w:rPr>
                   <w:rFonts w:asciiTheme="minorHAnsi" w:hAnsiTheme="minorHAnsi"/>
@@ -18723,7 +18363,7 @@
                 <w:kern w:val="0"/>
               </w:rPr>
             </w:pPr>
-            <w:hyperlink r:id="rId33" w:anchor="401878784" w:tooltip="Show alignment for JX171169.1" w:history="1">
+            <w:hyperlink r:id="rId32" w:anchor="401878784" w:tooltip="Show alignment for JX171169.1" w:history="1">
               <w:r>
                 <w:rPr>
                   <w:rFonts w:asciiTheme="minorHAnsi" w:hAnsiTheme="minorHAnsi"/>
@@ -18864,7 +18504,6 @@
           <w:rFonts w:asciiTheme="minorHAnsi" w:hAnsiTheme="minorHAnsi" w:cs="Calibri"/>
         </w:rPr>
       </w:pPr>
-      <w:proofErr w:type="gramStart"/>
       <w:r>
         <w:rPr>
           <w:rFonts w:asciiTheme="minorHAnsi" w:hAnsiTheme="minorHAnsi" w:cs="Calibri"/>
@@ -18902,14 +18541,7 @@
         <w:rPr>
           <w:rFonts w:asciiTheme="minorHAnsi" w:hAnsiTheme="minorHAnsi" w:cs="Calibri"/>
         </w:rPr>
-        <w:t xml:space="preserve"> on which a BLAST search was performed.</w:t>
-      </w:r>
-      <w:proofErr w:type="gramEnd"/>
-      <w:r>
-        <w:rPr>
-          <w:rFonts w:asciiTheme="minorHAnsi" w:hAnsiTheme="minorHAnsi" w:cs="Calibri"/>
-        </w:rPr>
-        <w:t xml:space="preserve"> The search was done with the BLAST implementation on the NCBI website</w:t>
+        <w:t xml:space="preserve"> on which a BLAST search was performed. The search was done with the BLAST implementation on the NCBI website</w:t>
       </w:r>
       <w:r>
         <w:rPr>
@@ -19052,7 +18684,7 @@
       <w:tblPr>
         <w:tblW w:w="10297" w:type="dxa"/>
         <w:tblInd w:w="93" w:type="dxa"/>
-        <w:tblLook w:val="04A0" w:firstRow="1" w:lastRow="0" w:firstColumn="1" w:lastColumn="0" w:noHBand="0" w:noVBand="1"/>
+        <w:tblLook w:val="04A0"/>
       </w:tblPr>
       <w:tblGrid>
         <w:gridCol w:w="946"/>
@@ -19558,25 +19190,7 @@
                 <w:color w:val="000000"/>
                 <w:kern w:val="0"/>
               </w:rPr>
-              <w:t>ha</w:t>
-            </w:r>
-            <w:r>
-              <w:rPr>
-                <w:rFonts w:asciiTheme="minorHAnsi" w:hAnsiTheme="minorHAnsi"/>
-                <w:i/>
-                <w:color w:val="000000"/>
-                <w:kern w:val="0"/>
-              </w:rPr>
-              <w:t>n</w:t>
-            </w:r>
-            <w:r>
-              <w:rPr>
-                <w:rFonts w:asciiTheme="minorHAnsi" w:hAnsiTheme="minorHAnsi"/>
-                <w:i/>
-                <w:color w:val="000000"/>
-                <w:kern w:val="0"/>
-              </w:rPr>
-              <w:t>senii</w:t>
+              <w:t>hansenii</w:t>
             </w:r>
             <w:proofErr w:type="spellEnd"/>
           </w:p>
@@ -20551,25 +20165,7 @@
                 <w:color w:val="000000"/>
                 <w:kern w:val="0"/>
               </w:rPr>
-              <w:t>betul</w:t>
-            </w:r>
-            <w:r>
-              <w:rPr>
-                <w:rFonts w:asciiTheme="minorHAnsi" w:hAnsiTheme="minorHAnsi"/>
-                <w:i/>
-                <w:color w:val="000000"/>
-                <w:kern w:val="0"/>
-              </w:rPr>
-              <w:t>i</w:t>
-            </w:r>
-            <w:r>
-              <w:rPr>
-                <w:rFonts w:asciiTheme="minorHAnsi" w:hAnsiTheme="minorHAnsi"/>
-                <w:i/>
-                <w:color w:val="000000"/>
-                <w:kern w:val="0"/>
-              </w:rPr>
-              <w:t>nus</w:t>
+              <w:t>betulinus</w:t>
             </w:r>
             <w:proofErr w:type="spellEnd"/>
           </w:p>
@@ -21081,7 +20677,6 @@
           <w:rFonts w:asciiTheme="minorHAnsi" w:hAnsiTheme="minorHAnsi" w:cs="Calibri"/>
         </w:rPr>
       </w:pPr>
-      <w:proofErr w:type="gramStart"/>
       <w:r>
         <w:rPr>
           <w:rFonts w:asciiTheme="minorHAnsi" w:hAnsiTheme="minorHAnsi" w:cs="Calibri"/>
@@ -21118,14 +20713,7 @@
         <w:rPr>
           <w:rFonts w:asciiTheme="minorHAnsi" w:hAnsiTheme="minorHAnsi" w:cs="Calibri"/>
         </w:rPr>
-        <w:t xml:space="preserve"> on which a BLAST search was performed.</w:t>
-      </w:r>
-      <w:proofErr w:type="gramEnd"/>
-      <w:r>
-        <w:rPr>
-          <w:rFonts w:asciiTheme="minorHAnsi" w:hAnsiTheme="minorHAnsi" w:cs="Calibri"/>
-        </w:rPr>
-        <w:t xml:space="preserve"> The search was done with the BLAST implementation of CLC Bio using default values. For all results see Appendix 2.</w:t>
+        <w:t xml:space="preserve"> on which a BLAST search was performed. The search was done with the BLAST implementation of CLC Bio using default values. For all results see Appendix 2.</w:t>
       </w:r>
     </w:p>
     <w:p>
@@ -21194,7 +20782,7 @@
       <w:tblPr>
         <w:tblW w:w="10246" w:type="dxa"/>
         <w:tblInd w:w="93" w:type="dxa"/>
-        <w:tblLook w:val="04A0" w:firstRow="1" w:lastRow="0" w:firstColumn="1" w:lastColumn="0" w:noHBand="0" w:noVBand="1"/>
+        <w:tblLook w:val="04A0"/>
       </w:tblPr>
       <w:tblGrid>
         <w:gridCol w:w="982"/>
@@ -23192,7 +22780,6 @@
           <w:rFonts w:asciiTheme="minorHAnsi" w:hAnsiTheme="minorHAnsi" w:cs="Calibri"/>
         </w:rPr>
       </w:pPr>
-      <w:proofErr w:type="gramStart"/>
       <w:r>
         <w:rPr>
           <w:rFonts w:asciiTheme="minorHAnsi" w:hAnsiTheme="minorHAnsi" w:cs="Calibri"/>
@@ -23217,14 +22804,7 @@
         <w:rPr>
           <w:rFonts w:asciiTheme="minorHAnsi" w:hAnsiTheme="minorHAnsi" w:cs="Calibri"/>
         </w:rPr>
-        <w:t xml:space="preserve"> on which a BLAST search was performed.</w:t>
-      </w:r>
-      <w:proofErr w:type="gramEnd"/>
-      <w:r>
-        <w:rPr>
-          <w:rFonts w:asciiTheme="minorHAnsi" w:hAnsiTheme="minorHAnsi" w:cs="Calibri"/>
-        </w:rPr>
-        <w:t xml:space="preserve"> The search was done with the BLAST implementation of </w:t>
+        <w:t xml:space="preserve"> on which a BLAST search was performed. The search was done with the BLAST implementation of </w:t>
       </w:r>
       <w:proofErr w:type="spellStart"/>
       <w:r>
@@ -23238,14 +22818,7 @@
         <w:rPr>
           <w:rFonts w:asciiTheme="minorHAnsi" w:hAnsiTheme="minorHAnsi" w:cs="Calibri"/>
         </w:rPr>
-        <w:t xml:space="preserve"> using default values. For all results see </w:t>
-      </w:r>
-      <w:proofErr w:type="gramStart"/>
-      <w:r>
-        <w:rPr>
-          <w:rFonts w:asciiTheme="minorHAnsi" w:hAnsiTheme="minorHAnsi" w:cs="Calibri"/>
-        </w:rPr>
-        <w:t xml:space="preserve">Appendix </w:t>
+        <w:t xml:space="preserve"> using default values. For all results see Appendix </w:t>
       </w:r>
       <w:r>
         <w:rPr>
@@ -23257,14 +22830,7 @@
         <w:rPr>
           <w:rFonts w:asciiTheme="minorHAnsi" w:hAnsiTheme="minorHAnsi" w:cs="Calibri"/>
         </w:rPr>
-        <w:t>2</w:t>
-      </w:r>
-      <w:proofErr w:type="gramEnd"/>
-      <w:r>
-        <w:rPr>
-          <w:rFonts w:asciiTheme="minorHAnsi" w:hAnsiTheme="minorHAnsi" w:cs="Calibri"/>
-        </w:rPr>
-        <w:t>.</w:t>
+        <w:t>2.</w:t>
       </w:r>
     </w:p>
     <w:p>
@@ -23456,7 +23022,7 @@
       <w:tblPr>
         <w:tblW w:w="9880" w:type="dxa"/>
         <w:tblInd w:w="93" w:type="dxa"/>
-        <w:tblLook w:val="04A0" w:firstRow="1" w:lastRow="0" w:firstColumn="1" w:lastColumn="0" w:noHBand="0" w:noVBand="1"/>
+        <w:tblLook w:val="04A0"/>
       </w:tblPr>
       <w:tblGrid>
         <w:gridCol w:w="1260"/>
@@ -23517,25 +23083,7 @@
                 <w:kern w:val="0"/>
                 <w:lang w:eastAsia="ja-JP"/>
               </w:rPr>
-              <w:t>co</w:t>
-            </w:r>
-            <w:r>
-              <w:rPr>
-                <w:rFonts w:asciiTheme="minorHAnsi" w:hAnsiTheme="minorHAnsi"/>
-                <w:color w:val="000000"/>
-                <w:kern w:val="0"/>
-                <w:lang w:eastAsia="ja-JP"/>
-              </w:rPr>
-              <w:t>n</w:t>
-            </w:r>
-            <w:r>
-              <w:rPr>
-                <w:rFonts w:asciiTheme="minorHAnsi" w:hAnsiTheme="minorHAnsi"/>
-                <w:color w:val="000000"/>
-                <w:kern w:val="0"/>
-                <w:lang w:eastAsia="ja-JP"/>
-              </w:rPr>
-              <w:t>tig</w:t>
+              <w:t>contig</w:t>
             </w:r>
             <w:proofErr w:type="spellEnd"/>
           </w:p>
@@ -25364,7 +24912,7 @@
       <w:tblPr>
         <w:tblW w:w="9980" w:type="dxa"/>
         <w:tblInd w:w="93" w:type="dxa"/>
-        <w:tblLook w:val="04A0" w:firstRow="1" w:lastRow="0" w:firstColumn="1" w:lastColumn="0" w:noHBand="0" w:noVBand="1"/>
+        <w:tblLook w:val="04A0"/>
       </w:tblPr>
       <w:tblGrid>
         <w:gridCol w:w="1300"/>
@@ -25425,25 +24973,7 @@
                 <w:kern w:val="0"/>
                 <w:lang w:eastAsia="ja-JP"/>
               </w:rPr>
-              <w:t>co</w:t>
-            </w:r>
-            <w:r>
-              <w:rPr>
-                <w:rFonts w:asciiTheme="minorHAnsi" w:hAnsiTheme="minorHAnsi"/>
-                <w:color w:val="000000"/>
-                <w:kern w:val="0"/>
-                <w:lang w:eastAsia="ja-JP"/>
-              </w:rPr>
-              <w:t>n</w:t>
-            </w:r>
-            <w:r>
-              <w:rPr>
-                <w:rFonts w:asciiTheme="minorHAnsi" w:hAnsiTheme="minorHAnsi"/>
-                <w:color w:val="000000"/>
-                <w:kern w:val="0"/>
-                <w:lang w:eastAsia="ja-JP"/>
-              </w:rPr>
-              <w:t>tig</w:t>
+              <w:t>contig</w:t>
             </w:r>
             <w:proofErr w:type="spellEnd"/>
           </w:p>
@@ -27227,7 +26757,6 @@
           <w:rFonts w:asciiTheme="minorHAnsi" w:hAnsiTheme="minorHAnsi" w:cs="Calibri"/>
         </w:rPr>
       </w:pPr>
-      <w:proofErr w:type="gramStart"/>
       <w:r>
         <w:rPr>
           <w:rFonts w:asciiTheme="minorHAnsi" w:hAnsiTheme="minorHAnsi" w:cs="Calibri"/>
@@ -27266,14 +26795,7 @@
         <w:rPr>
           <w:rFonts w:asciiTheme="minorHAnsi" w:hAnsiTheme="minorHAnsi" w:cs="Calibri"/>
         </w:rPr>
-        <w:t xml:space="preserve"> Bio.</w:t>
-      </w:r>
-      <w:proofErr w:type="gramEnd"/>
-      <w:r>
-        <w:rPr>
-          <w:rFonts w:asciiTheme="minorHAnsi" w:hAnsiTheme="minorHAnsi" w:cs="Calibri"/>
-        </w:rPr>
-        <w:t xml:space="preserve"> This table is also notably similar to table 6.</w:t>
+        <w:t xml:space="preserve"> Bio. This table is also notably similar to table 6.</w:t>
       </w:r>
     </w:p>
     <w:p>
@@ -27322,7 +26844,7 @@
           <w:insideH w:val="single" w:sz="4" w:space="0" w:color="auto"/>
           <w:insideV w:val="single" w:sz="4" w:space="0" w:color="auto"/>
         </w:tblBorders>
-        <w:tblLook w:val="04A0" w:firstRow="1" w:lastRow="0" w:firstColumn="1" w:lastColumn="0" w:noHBand="0" w:noVBand="1"/>
+        <w:tblLook w:val="04A0"/>
       </w:tblPr>
       <w:tblGrid>
         <w:gridCol w:w="2263"/>
@@ -27492,7 +27014,6 @@
           <w:rFonts w:asciiTheme="minorHAnsi" w:hAnsiTheme="minorHAnsi" w:cs="Calibri"/>
         </w:rPr>
       </w:pPr>
-      <w:proofErr w:type="gramStart"/>
       <w:r>
         <w:rPr>
           <w:rFonts w:asciiTheme="minorHAnsi" w:hAnsiTheme="minorHAnsi" w:cs="Calibri"/>
@@ -27517,14 +27038,7 @@
         <w:rPr>
           <w:rFonts w:asciiTheme="minorHAnsi" w:hAnsiTheme="minorHAnsi" w:cs="Calibri"/>
         </w:rPr>
-        <w:t xml:space="preserve"> scores used as trimming settings.</w:t>
-      </w:r>
-      <w:proofErr w:type="gramEnd"/>
-      <w:r>
-        <w:rPr>
-          <w:rFonts w:asciiTheme="minorHAnsi" w:hAnsiTheme="minorHAnsi" w:cs="Calibri"/>
-        </w:rPr>
-        <w:t xml:space="preserve"> </w:t>
+        <w:t xml:space="preserve"> scores used as trimming settings. </w:t>
       </w:r>
     </w:p>
     <w:p>
@@ -27578,7 +27092,7 @@
     </w:p>
     <w:p>
       <w:pPr>
-        <w:pStyle w:val="Heading1"/>
+        <w:pStyle w:val="Kop1"/>
         <w:rPr>
           <w:rFonts w:asciiTheme="minorHAnsi" w:hAnsiTheme="minorHAnsi"/>
         </w:rPr>
@@ -27783,21 +27297,7 @@
         <w:rPr>
           <w:rFonts w:asciiTheme="minorHAnsi" w:hAnsiTheme="minorHAnsi"/>
         </w:rPr>
-        <w:t xml:space="preserve"> </w:t>
-      </w:r>
-      <w:proofErr w:type="gramStart"/>
-      <w:r>
-        <w:rPr>
-          <w:rFonts w:asciiTheme="minorHAnsi" w:hAnsiTheme="minorHAnsi"/>
-        </w:rPr>
-        <w:t>Bio,</w:t>
-      </w:r>
-      <w:proofErr w:type="gramEnd"/>
-      <w:r>
-        <w:rPr>
-          <w:rFonts w:asciiTheme="minorHAnsi" w:hAnsiTheme="minorHAnsi"/>
-        </w:rPr>
-        <w:t xml:space="preserve"> </w:t>
+        <w:t xml:space="preserve"> Bio, </w:t>
       </w:r>
       <w:proofErr w:type="spellStart"/>
       <w:r>
@@ -27816,7 +27316,7 @@
     </w:p>
     <w:p>
       <w:pPr>
-        <w:pStyle w:val="Heading1"/>
+        <w:pStyle w:val="Kop1"/>
         <w:rPr>
           <w:rFonts w:asciiTheme="minorHAnsi" w:hAnsiTheme="minorHAnsi"/>
         </w:rPr>
@@ -27837,7 +27337,7 @@
     </w:p>
     <w:p>
       <w:pPr>
-        <w:pStyle w:val="Heading2"/>
+        <w:pStyle w:val="Kop2"/>
         <w:rPr>
           <w:rFonts w:asciiTheme="minorHAnsi" w:hAnsiTheme="minorHAnsi"/>
         </w:rPr>
@@ -27885,7 +27385,7 @@
     </w:p>
     <w:p>
       <w:pPr>
-        <w:pStyle w:val="Heading2"/>
+        <w:pStyle w:val="Kop2"/>
         <w:rPr>
           <w:rFonts w:asciiTheme="minorHAnsi" w:hAnsiTheme="minorHAnsi"/>
         </w:rPr>
@@ -27919,7 +27419,7 @@
     </w:p>
     <w:p>
       <w:pPr>
-        <w:pStyle w:val="Heading2"/>
+        <w:pStyle w:val="Kop2"/>
         <w:rPr>
           <w:rFonts w:asciiTheme="minorHAnsi" w:hAnsiTheme="minorHAnsi"/>
         </w:rPr>
@@ -28033,7 +27533,7 @@
 </file>
 
 <file path=word/numbering.xml><?xml version="1.0" encoding="utf-8"?>
-<w:numbering xmlns:wpc="http://schemas.microsoft.com/office/word/2010/wordprocessingCanvas" xmlns:mc="http://schemas.openxmlformats.org/markup-compatibility/2006" xmlns:o="urn:schemas-microsoft-com:office:office" xmlns:r="http://schemas.openxmlformats.org/officeDocument/2006/relationships" xmlns:m="http://schemas.openxmlformats.org/officeDocument/2006/math" xmlns:v="urn:schemas-microsoft-com:vml" xmlns:wp14="http://schemas.microsoft.com/office/word/2010/wordprocessingDrawing" xmlns:wp="http://schemas.openxmlformats.org/drawingml/2006/wordprocessingDrawing" xmlns:w10="urn:schemas-microsoft-com:office:word" xmlns:w="http://schemas.openxmlformats.org/wordprocessingml/2006/main" xmlns:w14="http://schemas.microsoft.com/office/word/2010/wordml" xmlns:wpg="http://schemas.microsoft.com/office/word/2010/wordprocessingGroup" xmlns:wpi="http://schemas.microsoft.com/office/word/2010/wordprocessingInk" xmlns:wne="http://schemas.microsoft.com/office/word/2006/wordml" xmlns:wps="http://schemas.microsoft.com/office/word/2010/wordprocessingShape" mc:Ignorable="w14 wp14">
+<w:numbering xmlns:ve="http://schemas.openxmlformats.org/markup-compatibility/2006" xmlns:o="urn:schemas-microsoft-com:office:office" xmlns:r="http://schemas.openxmlformats.org/officeDocument/2006/relationships" xmlns:m="http://schemas.openxmlformats.org/officeDocument/2006/math" xmlns:v="urn:schemas-microsoft-com:vml" xmlns:wp="http://schemas.openxmlformats.org/drawingml/2006/wordprocessingDrawing" xmlns:w10="urn:schemas-microsoft-com:office:word" xmlns:w="http://schemas.openxmlformats.org/wordprocessingml/2006/main" xmlns:wne="http://schemas.microsoft.com/office/word/2006/wordml">
   <w:abstractNum w:abstractNumId="0">
     <w:nsid w:val="09E82F8F"/>
     <w:multiLevelType w:val="multilevel"/>
@@ -29382,7 +28882,7 @@
 </file>
 
 <file path=word/styles.xml><?xml version="1.0" encoding="utf-8"?>
-<w:styles xmlns:mc="http://schemas.openxmlformats.org/markup-compatibility/2006" xmlns:r="http://schemas.openxmlformats.org/officeDocument/2006/relationships" xmlns:w="http://schemas.openxmlformats.org/wordprocessingml/2006/main" xmlns:w14="http://schemas.microsoft.com/office/word/2010/wordml" mc:Ignorable="w14">
+<w:styles xmlns:r="http://schemas.openxmlformats.org/officeDocument/2006/relationships" xmlns:w="http://schemas.openxmlformats.org/wordprocessingml/2006/main">
   <w:docDefaults>
     <w:rPrDefault>
       <w:rPr>
@@ -29533,7 +29033,7 @@
     <w:lsdException w:name="Bibliography" w:uiPriority="37"/>
     <w:lsdException w:name="TOC Heading" w:unhideWhenUsed="0"/>
   </w:latentStyles>
-  <w:style w:type="paragraph" w:default="1" w:styleId="Normal">
+  <w:style w:type="paragraph" w:default="1" w:styleId="Standaard">
     <w:name w:val="Normal"/>
     <w:qFormat/>
     <w:rsid w:val="00AE0BD3"/>
@@ -29552,11 +29052,11 @@
       <w:lang w:eastAsia="en-US"/>
     </w:rPr>
   </w:style>
-  <w:style w:type="paragraph" w:styleId="Heading1">
+  <w:style w:type="paragraph" w:styleId="Kop1">
     <w:name w:val="heading 1"/>
-    <w:basedOn w:val="Normal"/>
-    <w:next w:val="Normal"/>
-    <w:link w:val="Heading1Char"/>
+    <w:basedOn w:val="Standaard"/>
+    <w:next w:val="Standaard"/>
+    <w:link w:val="Kop1Char"/>
     <w:uiPriority w:val="99"/>
     <w:qFormat/>
     <w:rsid w:val="00D31BF1"/>
@@ -29575,11 +29075,11 @@
       <w:szCs w:val="28"/>
     </w:rPr>
   </w:style>
-  <w:style w:type="paragraph" w:styleId="Heading2">
+  <w:style w:type="paragraph" w:styleId="Kop2">
     <w:name w:val="heading 2"/>
-    <w:basedOn w:val="Normal"/>
-    <w:next w:val="Normal"/>
-    <w:link w:val="Heading2Char"/>
+    <w:basedOn w:val="Standaard"/>
+    <w:next w:val="Standaard"/>
+    <w:link w:val="Kop2Char"/>
     <w:uiPriority w:val="99"/>
     <w:qFormat/>
     <w:rsid w:val="00D31BF1"/>
@@ -29598,17 +29098,18 @@
       <w:szCs w:val="26"/>
     </w:rPr>
   </w:style>
-  <w:style w:type="character" w:default="1" w:styleId="DefaultParagraphFont">
+  <w:style w:type="character" w:default="1" w:styleId="Standaardalinea-lettertype">
     <w:name w:val="Default Paragraph Font"/>
     <w:uiPriority w:val="1"/>
     <w:semiHidden/>
     <w:unhideWhenUsed/>
   </w:style>
-  <w:style w:type="table" w:default="1" w:styleId="TableNormal">
+  <w:style w:type="table" w:default="1" w:styleId="Standaardtabel">
     <w:name w:val="Normal Table"/>
     <w:uiPriority w:val="99"/>
     <w:semiHidden/>
     <w:unhideWhenUsed/>
+    <w:qFormat/>
     <w:tblPr>
       <w:tblInd w:w="0" w:type="dxa"/>
       <w:tblCellMar>
@@ -29619,16 +29120,16 @@
       </w:tblCellMar>
     </w:tblPr>
   </w:style>
-  <w:style w:type="numbering" w:default="1" w:styleId="NoList">
+  <w:style w:type="numbering" w:default="1" w:styleId="Geenlijst">
     <w:name w:val="No List"/>
     <w:uiPriority w:val="99"/>
     <w:semiHidden/>
     <w:unhideWhenUsed/>
   </w:style>
-  <w:style w:type="character" w:customStyle="1" w:styleId="Heading1Char">
-    <w:name w:val="Heading 1 Char"/>
-    <w:basedOn w:val="DefaultParagraphFont"/>
-    <w:link w:val="Heading1"/>
+  <w:style w:type="character" w:customStyle="1" w:styleId="Kop1Char">
+    <w:name w:val="Kop 1 Char"/>
+    <w:basedOn w:val="Standaardalinea-lettertype"/>
+    <w:link w:val="Kop1"/>
     <w:uiPriority w:val="99"/>
     <w:rsid w:val="00D31BF1"/>
     <w:rPr>
@@ -29639,10 +29140,10 @@
       <w:sz w:val="28"/>
     </w:rPr>
   </w:style>
-  <w:style w:type="character" w:customStyle="1" w:styleId="Heading2Char">
-    <w:name w:val="Heading 2 Char"/>
-    <w:basedOn w:val="DefaultParagraphFont"/>
-    <w:link w:val="Heading2"/>
+  <w:style w:type="character" w:customStyle="1" w:styleId="Kop2Char">
+    <w:name w:val="Kop 2 Char"/>
+    <w:basedOn w:val="Standaardalinea-lettertype"/>
+    <w:link w:val="Kop2"/>
     <w:uiPriority w:val="99"/>
     <w:rsid w:val="00D31BF1"/>
     <w:rPr>
@@ -29653,10 +29154,10 @@
       <w:sz w:val="26"/>
     </w:rPr>
   </w:style>
-  <w:style w:type="paragraph" w:styleId="TOCHeading">
+  <w:style w:type="paragraph" w:styleId="Kopvaninhoudsopgave">
     <w:name w:val="TOC Heading"/>
-    <w:basedOn w:val="Heading1"/>
-    <w:next w:val="Normal"/>
+    <w:basedOn w:val="Kop1"/>
+    <w:next w:val="Standaard"/>
     <w:uiPriority w:val="99"/>
     <w:semiHidden/>
     <w:rsid w:val="00D31BF1"/>
@@ -29675,20 +29176,20 @@
       <w:lang w:val="nl-NL"/>
     </w:rPr>
   </w:style>
-  <w:style w:type="paragraph" w:styleId="TOC1">
+  <w:style w:type="paragraph" w:styleId="Inhopg1">
     <w:name w:val="toc 1"/>
-    <w:basedOn w:val="Normal"/>
-    <w:next w:val="Normal"/>
+    <w:basedOn w:val="Standaard"/>
+    <w:next w:val="Standaard"/>
     <w:uiPriority w:val="39"/>
     <w:rsid w:val="00D31BF1"/>
     <w:pPr>
       <w:spacing w:after="100"/>
     </w:pPr>
   </w:style>
-  <w:style w:type="paragraph" w:styleId="TOC2">
+  <w:style w:type="paragraph" w:styleId="Inhopg2">
     <w:name w:val="toc 2"/>
-    <w:basedOn w:val="Normal"/>
-    <w:next w:val="Normal"/>
+    <w:basedOn w:val="Standaard"/>
+    <w:next w:val="Standaard"/>
     <w:uiPriority w:val="39"/>
     <w:rsid w:val="00D31BF1"/>
     <w:pPr>
@@ -29698,7 +29199,7 @@
   </w:style>
   <w:style w:type="character" w:styleId="Hyperlink">
     <w:name w:val="Hyperlink"/>
-    <w:basedOn w:val="DefaultParagraphFont"/>
+    <w:basedOn w:val="Standaardalinea-lettertype"/>
     <w:uiPriority w:val="99"/>
     <w:rsid w:val="00D31BF1"/>
     <w:rPr>
@@ -29707,10 +29208,10 @@
       <w:u w:val="single"/>
     </w:rPr>
   </w:style>
-  <w:style w:type="paragraph" w:styleId="BalloonText">
+  <w:style w:type="paragraph" w:styleId="Ballontekst">
     <w:name w:val="Balloon Text"/>
-    <w:basedOn w:val="Normal"/>
-    <w:link w:val="BalloonTextChar"/>
+    <w:basedOn w:val="Standaard"/>
+    <w:link w:val="BallontekstChar"/>
     <w:uiPriority w:val="99"/>
     <w:semiHidden/>
     <w:rsid w:val="00D31BF1"/>
@@ -29720,10 +29221,10 @@
       <w:szCs w:val="16"/>
     </w:rPr>
   </w:style>
-  <w:style w:type="character" w:customStyle="1" w:styleId="BalloonTextChar">
-    <w:name w:val="Balloon Text Char"/>
-    <w:basedOn w:val="DefaultParagraphFont"/>
-    <w:link w:val="BalloonText"/>
+  <w:style w:type="character" w:customStyle="1" w:styleId="BallontekstChar">
+    <w:name w:val="Ballontekst Char"/>
+    <w:basedOn w:val="Standaardalinea-lettertype"/>
+    <w:link w:val="Ballontekst"/>
     <w:uiPriority w:val="99"/>
     <w:semiHidden/>
     <w:rsid w:val="00D31BF1"/>
@@ -29732,9 +29233,9 @@
       <w:sz w:val="16"/>
     </w:rPr>
   </w:style>
-  <w:style w:type="paragraph" w:styleId="NormalWeb">
+  <w:style w:type="paragraph" w:styleId="Normaalweb">
     <w:name w:val="Normal (Web)"/>
-    <w:basedOn w:val="Normal"/>
+    <w:basedOn w:val="Standaard"/>
     <w:uiPriority w:val="99"/>
     <w:unhideWhenUsed/>
     <w:rsid w:val="008D29D8"/>
@@ -29771,11 +29272,11 @@
       <w:szCs w:val="24"/>
     </w:rPr>
   </w:style>
-  <w:style w:type="paragraph" w:styleId="Title">
+  <w:style w:type="paragraph" w:styleId="Titel">
     <w:name w:val="Title"/>
-    <w:basedOn w:val="Normal"/>
-    <w:next w:val="Normal"/>
-    <w:link w:val="TitleChar"/>
+    <w:basedOn w:val="Standaard"/>
+    <w:next w:val="Standaard"/>
+    <w:link w:val="TitelChar"/>
     <w:uiPriority w:val="10"/>
     <w:qFormat/>
     <w:rsid w:val="00436B28"/>
@@ -29793,10 +29294,10 @@
       <w:szCs w:val="32"/>
     </w:rPr>
   </w:style>
-  <w:style w:type="character" w:customStyle="1" w:styleId="TitleChar">
-    <w:name w:val="Title Char"/>
-    <w:basedOn w:val="DefaultParagraphFont"/>
-    <w:link w:val="Title"/>
+  <w:style w:type="character" w:customStyle="1" w:styleId="TitelChar">
+    <w:name w:val="Titel Char"/>
+    <w:basedOn w:val="Standaardalinea-lettertype"/>
+    <w:link w:val="Titel"/>
     <w:uiPriority w:val="10"/>
     <w:rsid w:val="00436B28"/>
     <w:rPr>
@@ -29808,9 +29309,9 @@
       <w:szCs w:val="32"/>
     </w:rPr>
   </w:style>
-  <w:style w:type="table" w:styleId="TableGrid">
+  <w:style w:type="table" w:styleId="Tabelraster">
     <w:name w:val="Table Grid"/>
-    <w:basedOn w:val="TableNormal"/>
+    <w:basedOn w:val="Standaardtabel"/>
     <w:uiPriority w:val="59"/>
     <w:rsid w:val="008F2935"/>
     <w:tblPr>
@@ -31290,33 +30791,33 @@
     </dgm:pt>
   </dgm:ptLst>
   <dgm:cxnLst>
+    <dgm:cxn modelId="{0171BE35-07AF-4514-9772-67F7A5D1A2A2}" type="presOf" srcId="{9CA6C0F6-73B5-41D5-B1AE-B97E6BAA3EDE}" destId="{6D0F41AB-B888-4E7D-80C4-57257AFC310C}" srcOrd="1" destOrd="0" presId="urn:microsoft.com/office/officeart/2005/8/layout/process1"/>
+    <dgm:cxn modelId="{8FC8892F-3D24-4F46-B848-2557B3A74271}" type="presOf" srcId="{9AF445C1-09F9-4235-ACDD-D235D7E54E1D}" destId="{DC0FA894-30B1-4A80-915A-2E6CF5821CCB}" srcOrd="1" destOrd="0" presId="urn:microsoft.com/office/officeart/2005/8/layout/process1"/>
+    <dgm:cxn modelId="{C7541CEB-0E96-444A-B135-BB7ECFB69635}" type="presOf" srcId="{296AA4B5-3DE3-4ABF-AAAC-1BB9F0EAD3D8}" destId="{EC75D675-87E5-4DFA-951C-E83302558627}" srcOrd="0" destOrd="0" presId="urn:microsoft.com/office/officeart/2005/8/layout/process1"/>
+    <dgm:cxn modelId="{A625DAAE-05B2-47EF-B52F-47DEE01B4400}" type="presOf" srcId="{29C31BAA-4586-463F-A47D-227FF98E1A37}" destId="{80DD597B-0F1D-486C-B20D-4F29DB604541}" srcOrd="0" destOrd="0" presId="urn:microsoft.com/office/officeart/2005/8/layout/process1"/>
+    <dgm:cxn modelId="{FE72415D-8448-427B-B557-6CC84117C9A4}" srcId="{397EA523-CB0E-46DD-A89C-40404DA29C7C}" destId="{A9964F9C-41A4-41B7-A5B5-FFF79DFB37E4}" srcOrd="3" destOrd="0" parTransId="{121FC9A1-1A73-4B59-B9CD-9EA8552F0124}" sibTransId="{296AA4B5-3DE3-4ABF-AAAC-1BB9F0EAD3D8}"/>
+    <dgm:cxn modelId="{2DF32B56-ABA4-426F-B0A9-418CD9416219}" type="presOf" srcId="{74E46E2E-4DBE-4703-AF2C-8316D7468AAB}" destId="{1A8E6ED5-748D-4BCD-B51B-D5C91C62BCA8}" srcOrd="0" destOrd="0" presId="urn:microsoft.com/office/officeart/2005/8/layout/process1"/>
+    <dgm:cxn modelId="{F8597C29-44E4-4DE3-88AE-6E4D9E766464}" srcId="{397EA523-CB0E-46DD-A89C-40404DA29C7C}" destId="{8D120255-231A-43A1-AA8C-1B4B70C32855}" srcOrd="1" destOrd="0" parTransId="{63909BF5-096F-4C0B-BF29-496CF3F2E7E6}" sibTransId="{4C38A8D7-B067-4F7A-BE6B-1DD0BF25C6AC}"/>
+    <dgm:cxn modelId="{9642A1BE-086B-48A4-A3A7-8E5C0580277A}" type="presOf" srcId="{4C5D9983-1EBB-47D5-BB2F-C96E49EEEB31}" destId="{5B183E44-A649-4458-BC85-8FF5E604551A}" srcOrd="0" destOrd="0" presId="urn:microsoft.com/office/officeart/2005/8/layout/process1"/>
+    <dgm:cxn modelId="{592850BA-BD1D-4991-9FE9-19ACB1E4BD1D}" srcId="{397EA523-CB0E-46DD-A89C-40404DA29C7C}" destId="{25293902-6F0F-42E6-841D-ABA7DC9CC017}" srcOrd="5" destOrd="0" parTransId="{6C1BE8FC-890F-4D30-BA92-77A575619604}" sibTransId="{9CA6C0F6-73B5-41D5-B1AE-B97E6BAA3EDE}"/>
+    <dgm:cxn modelId="{9779453E-21D7-4342-AB3E-7BF170830D81}" srcId="{397EA523-CB0E-46DD-A89C-40404DA29C7C}" destId="{29C31BAA-4586-463F-A47D-227FF98E1A37}" srcOrd="2" destOrd="0" parTransId="{C735C76B-18E9-4140-9FB1-5B8B3D7CBB8F}" sibTransId="{0B0580F2-0F83-4421-8A6D-04E98B080DF6}"/>
+    <dgm:cxn modelId="{EB956473-F9F4-4550-AA96-8B18648174BF}" type="presOf" srcId="{9AF445C1-09F9-4235-ACDD-D235D7E54E1D}" destId="{16B665F0-CE51-45C5-8441-74FF897F0E73}" srcOrd="0" destOrd="0" presId="urn:microsoft.com/office/officeart/2005/8/layout/process1"/>
     <dgm:cxn modelId="{506F995C-A0B7-48FC-A446-C9149EB2C538}" srcId="{397EA523-CB0E-46DD-A89C-40404DA29C7C}" destId="{74E46E2E-4DBE-4703-AF2C-8316D7468AAB}" srcOrd="0" destOrd="0" parTransId="{E7DE4E9C-FC42-46D6-A0DA-096A3F091D1B}" sibTransId="{4C5D9983-1EBB-47D5-BB2F-C96E49EEEB31}"/>
+    <dgm:cxn modelId="{AABA16F3-31CC-496E-BDBD-6D6734FEA2E2}" type="presOf" srcId="{9CA6C0F6-73B5-41D5-B1AE-B97E6BAA3EDE}" destId="{19E0C343-6896-4F31-B9B8-E41B1D553856}" srcOrd="0" destOrd="0" presId="urn:microsoft.com/office/officeart/2005/8/layout/process1"/>
+    <dgm:cxn modelId="{40B6E2EA-34A2-4873-B8E2-42FABB3621C7}" type="presOf" srcId="{A9964F9C-41A4-41B7-A5B5-FFF79DFB37E4}" destId="{16049854-3A7D-493F-B707-E8DC6CF9E0CC}" srcOrd="0" destOrd="0" presId="urn:microsoft.com/office/officeart/2005/8/layout/process1"/>
+    <dgm:cxn modelId="{1C0035B0-5744-4BAD-844E-6B0D44193786}" type="presOf" srcId="{0B0580F2-0F83-4421-8A6D-04E98B080DF6}" destId="{22DBD3AB-20F5-4950-BD60-9AC372DA649C}" srcOrd="1" destOrd="0" presId="urn:microsoft.com/office/officeart/2005/8/layout/process1"/>
+    <dgm:cxn modelId="{351873CA-4B81-40ED-B120-09166122FF44}" type="presOf" srcId="{8D120255-231A-43A1-AA8C-1B4B70C32855}" destId="{3DC78A5D-1E1A-47ED-9CA9-F0A7489BAEC6}" srcOrd="0" destOrd="0" presId="urn:microsoft.com/office/officeart/2005/8/layout/process1"/>
+    <dgm:cxn modelId="{D7EE27C1-A3D0-4918-9408-B5E2DCADA055}" type="presOf" srcId="{25293902-6F0F-42E6-841D-ABA7DC9CC017}" destId="{6A35B87B-94A8-463B-BF35-404C9C07B214}" srcOrd="0" destOrd="0" presId="urn:microsoft.com/office/officeart/2005/8/layout/process1"/>
+    <dgm:cxn modelId="{6F65A20A-5EB6-410A-ADBE-646AEC1988F9}" type="presOf" srcId="{AD08605A-9AA8-4577-84F7-FCCC44BE4443}" destId="{593545DA-F78A-4C54-ADDA-B6FABAF27F0A}" srcOrd="0" destOrd="0" presId="urn:microsoft.com/office/officeart/2005/8/layout/process1"/>
+    <dgm:cxn modelId="{A6D6F215-5A40-4ED3-B83F-A1C582A5C54F}" type="presOf" srcId="{296AA4B5-3DE3-4ABF-AAAC-1BB9F0EAD3D8}" destId="{30CDB1A1-DB33-430A-ACD5-8EFDA72967B7}" srcOrd="1" destOrd="0" presId="urn:microsoft.com/office/officeart/2005/8/layout/process1"/>
+    <dgm:cxn modelId="{018F97CC-1134-491B-ABCE-C2E6E6915D0F}" srcId="{397EA523-CB0E-46DD-A89C-40404DA29C7C}" destId="{AD08605A-9AA8-4577-84F7-FCCC44BE4443}" srcOrd="6" destOrd="0" parTransId="{D6134AC2-3EAA-45F5-88FC-B6DF77F382FC}" sibTransId="{5A657280-7B37-4AF3-AA7E-8FA1F8B367C2}"/>
+    <dgm:cxn modelId="{113F29D8-DD23-45E5-A840-E4E1E54EEC7A}" type="presOf" srcId="{4C5D9983-1EBB-47D5-BB2F-C96E49EEEB31}" destId="{EB0AF0B7-D0F6-4404-BCEA-BD2CE6271DD2}" srcOrd="1" destOrd="0" presId="urn:microsoft.com/office/officeart/2005/8/layout/process1"/>
     <dgm:cxn modelId="{E8D1C518-140E-472E-A15C-5F161C5E024C}" type="presOf" srcId="{0B0580F2-0F83-4421-8A6D-04E98B080DF6}" destId="{F20FD7CF-03D9-4127-9DF5-5C333053997E}" srcOrd="0" destOrd="0" presId="urn:microsoft.com/office/officeart/2005/8/layout/process1"/>
-    <dgm:cxn modelId="{F8597C29-44E4-4DE3-88AE-6E4D9E766464}" srcId="{397EA523-CB0E-46DD-A89C-40404DA29C7C}" destId="{8D120255-231A-43A1-AA8C-1B4B70C32855}" srcOrd="1" destOrd="0" parTransId="{63909BF5-096F-4C0B-BF29-496CF3F2E7E6}" sibTransId="{4C38A8D7-B067-4F7A-BE6B-1DD0BF25C6AC}"/>
-    <dgm:cxn modelId="{D7EE27C1-A3D0-4918-9408-B5E2DCADA055}" type="presOf" srcId="{25293902-6F0F-42E6-841D-ABA7DC9CC017}" destId="{6A35B87B-94A8-463B-BF35-404C9C07B214}" srcOrd="0" destOrd="0" presId="urn:microsoft.com/office/officeart/2005/8/layout/process1"/>
+    <dgm:cxn modelId="{F4CD44BA-7937-4C6E-8CE3-D5F7B118671B}" type="presOf" srcId="{397EA523-CB0E-46DD-A89C-40404DA29C7C}" destId="{A506B568-2E8D-49BE-AB1C-C574A4C07D52}" srcOrd="0" destOrd="0" presId="urn:microsoft.com/office/officeart/2005/8/layout/process1"/>
+    <dgm:cxn modelId="{B1443F55-D0D7-4EE8-950E-69EE507568D3}" type="presOf" srcId="{F75488CE-ED1F-41FD-9811-CFB5AD71129B}" destId="{64B60A30-8240-4E77-B02B-FB4E1127852E}" srcOrd="0" destOrd="0" presId="urn:microsoft.com/office/officeart/2005/8/layout/process1"/>
+    <dgm:cxn modelId="{934BB98F-B9E3-4527-845B-04AE98FC9DC9}" srcId="{397EA523-CB0E-46DD-A89C-40404DA29C7C}" destId="{F75488CE-ED1F-41FD-9811-CFB5AD71129B}" srcOrd="4" destOrd="0" parTransId="{B5E1AA76-A589-43F7-AD76-66CE7CDC3003}" sibTransId="{9AF445C1-09F9-4235-ACDD-D235D7E54E1D}"/>
+    <dgm:cxn modelId="{8204E579-45A8-482F-9FE5-725EA4D5149C}" type="presOf" srcId="{4C38A8D7-B067-4F7A-BE6B-1DD0BF25C6AC}" destId="{F4E00247-B1A7-4550-A102-C8A27C239154}" srcOrd="1" destOrd="0" presId="urn:microsoft.com/office/officeart/2005/8/layout/process1"/>
     <dgm:cxn modelId="{009A138F-F6EE-4327-AB52-A35D962C8755}" type="presOf" srcId="{4C38A8D7-B067-4F7A-BE6B-1DD0BF25C6AC}" destId="{42AF8F21-C888-4FEF-9532-838BBFFFD879}" srcOrd="0" destOrd="0" presId="urn:microsoft.com/office/officeart/2005/8/layout/process1"/>
-    <dgm:cxn modelId="{9779453E-21D7-4342-AB3E-7BF170830D81}" srcId="{397EA523-CB0E-46DD-A89C-40404DA29C7C}" destId="{29C31BAA-4586-463F-A47D-227FF98E1A37}" srcOrd="2" destOrd="0" parTransId="{C735C76B-18E9-4140-9FB1-5B8B3D7CBB8F}" sibTransId="{0B0580F2-0F83-4421-8A6D-04E98B080DF6}"/>
-    <dgm:cxn modelId="{40B6E2EA-34A2-4873-B8E2-42FABB3621C7}" type="presOf" srcId="{A9964F9C-41A4-41B7-A5B5-FFF79DFB37E4}" destId="{16049854-3A7D-493F-B707-E8DC6CF9E0CC}" srcOrd="0" destOrd="0" presId="urn:microsoft.com/office/officeart/2005/8/layout/process1"/>
-    <dgm:cxn modelId="{018F97CC-1134-491B-ABCE-C2E6E6915D0F}" srcId="{397EA523-CB0E-46DD-A89C-40404DA29C7C}" destId="{AD08605A-9AA8-4577-84F7-FCCC44BE4443}" srcOrd="6" destOrd="0" parTransId="{D6134AC2-3EAA-45F5-88FC-B6DF77F382FC}" sibTransId="{5A657280-7B37-4AF3-AA7E-8FA1F8B367C2}"/>
-    <dgm:cxn modelId="{6F65A20A-5EB6-410A-ADBE-646AEC1988F9}" type="presOf" srcId="{AD08605A-9AA8-4577-84F7-FCCC44BE4443}" destId="{593545DA-F78A-4C54-ADDA-B6FABAF27F0A}" srcOrd="0" destOrd="0" presId="urn:microsoft.com/office/officeart/2005/8/layout/process1"/>
-    <dgm:cxn modelId="{2DF32B56-ABA4-426F-B0A9-418CD9416219}" type="presOf" srcId="{74E46E2E-4DBE-4703-AF2C-8316D7468AAB}" destId="{1A8E6ED5-748D-4BCD-B51B-D5C91C62BCA8}" srcOrd="0" destOrd="0" presId="urn:microsoft.com/office/officeart/2005/8/layout/process1"/>
-    <dgm:cxn modelId="{934BB98F-B9E3-4527-845B-04AE98FC9DC9}" srcId="{397EA523-CB0E-46DD-A89C-40404DA29C7C}" destId="{F75488CE-ED1F-41FD-9811-CFB5AD71129B}" srcOrd="4" destOrd="0" parTransId="{B5E1AA76-A589-43F7-AD76-66CE7CDC3003}" sibTransId="{9AF445C1-09F9-4235-ACDD-D235D7E54E1D}"/>
-    <dgm:cxn modelId="{C7541CEB-0E96-444A-B135-BB7ECFB69635}" type="presOf" srcId="{296AA4B5-3DE3-4ABF-AAAC-1BB9F0EAD3D8}" destId="{EC75D675-87E5-4DFA-951C-E83302558627}" srcOrd="0" destOrd="0" presId="urn:microsoft.com/office/officeart/2005/8/layout/process1"/>
-    <dgm:cxn modelId="{0171BE35-07AF-4514-9772-67F7A5D1A2A2}" type="presOf" srcId="{9CA6C0F6-73B5-41D5-B1AE-B97E6BAA3EDE}" destId="{6D0F41AB-B888-4E7D-80C4-57257AFC310C}" srcOrd="1" destOrd="0" presId="urn:microsoft.com/office/officeart/2005/8/layout/process1"/>
-    <dgm:cxn modelId="{113F29D8-DD23-45E5-A840-E4E1E54EEC7A}" type="presOf" srcId="{4C5D9983-1EBB-47D5-BB2F-C96E49EEEB31}" destId="{EB0AF0B7-D0F6-4404-BCEA-BD2CE6271DD2}" srcOrd="1" destOrd="0" presId="urn:microsoft.com/office/officeart/2005/8/layout/process1"/>
-    <dgm:cxn modelId="{EB956473-F9F4-4550-AA96-8B18648174BF}" type="presOf" srcId="{9AF445C1-09F9-4235-ACDD-D235D7E54E1D}" destId="{16B665F0-CE51-45C5-8441-74FF897F0E73}" srcOrd="0" destOrd="0" presId="urn:microsoft.com/office/officeart/2005/8/layout/process1"/>
-    <dgm:cxn modelId="{1C0035B0-5744-4BAD-844E-6B0D44193786}" type="presOf" srcId="{0B0580F2-0F83-4421-8A6D-04E98B080DF6}" destId="{22DBD3AB-20F5-4950-BD60-9AC372DA649C}" srcOrd="1" destOrd="0" presId="urn:microsoft.com/office/officeart/2005/8/layout/process1"/>
-    <dgm:cxn modelId="{592850BA-BD1D-4991-9FE9-19ACB1E4BD1D}" srcId="{397EA523-CB0E-46DD-A89C-40404DA29C7C}" destId="{25293902-6F0F-42E6-841D-ABA7DC9CC017}" srcOrd="5" destOrd="0" parTransId="{6C1BE8FC-890F-4D30-BA92-77A575619604}" sibTransId="{9CA6C0F6-73B5-41D5-B1AE-B97E6BAA3EDE}"/>
-    <dgm:cxn modelId="{AABA16F3-31CC-496E-BDBD-6D6734FEA2E2}" type="presOf" srcId="{9CA6C0F6-73B5-41D5-B1AE-B97E6BAA3EDE}" destId="{19E0C343-6896-4F31-B9B8-E41B1D553856}" srcOrd="0" destOrd="0" presId="urn:microsoft.com/office/officeart/2005/8/layout/process1"/>
-    <dgm:cxn modelId="{9642A1BE-086B-48A4-A3A7-8E5C0580277A}" type="presOf" srcId="{4C5D9983-1EBB-47D5-BB2F-C96E49EEEB31}" destId="{5B183E44-A649-4458-BC85-8FF5E604551A}" srcOrd="0" destOrd="0" presId="urn:microsoft.com/office/officeart/2005/8/layout/process1"/>
-    <dgm:cxn modelId="{A6D6F215-5A40-4ED3-B83F-A1C582A5C54F}" type="presOf" srcId="{296AA4B5-3DE3-4ABF-AAAC-1BB9F0EAD3D8}" destId="{30CDB1A1-DB33-430A-ACD5-8EFDA72967B7}" srcOrd="1" destOrd="0" presId="urn:microsoft.com/office/officeart/2005/8/layout/process1"/>
-    <dgm:cxn modelId="{A625DAAE-05B2-47EF-B52F-47DEE01B4400}" type="presOf" srcId="{29C31BAA-4586-463F-A47D-227FF98E1A37}" destId="{80DD597B-0F1D-486C-B20D-4F29DB604541}" srcOrd="0" destOrd="0" presId="urn:microsoft.com/office/officeart/2005/8/layout/process1"/>
-    <dgm:cxn modelId="{8204E579-45A8-482F-9FE5-725EA4D5149C}" type="presOf" srcId="{4C38A8D7-B067-4F7A-BE6B-1DD0BF25C6AC}" destId="{F4E00247-B1A7-4550-A102-C8A27C239154}" srcOrd="1" destOrd="0" presId="urn:microsoft.com/office/officeart/2005/8/layout/process1"/>
-    <dgm:cxn modelId="{F4CD44BA-7937-4C6E-8CE3-D5F7B118671B}" type="presOf" srcId="{397EA523-CB0E-46DD-A89C-40404DA29C7C}" destId="{A506B568-2E8D-49BE-AB1C-C574A4C07D52}" srcOrd="0" destOrd="0" presId="urn:microsoft.com/office/officeart/2005/8/layout/process1"/>
-    <dgm:cxn modelId="{351873CA-4B81-40ED-B120-09166122FF44}" type="presOf" srcId="{8D120255-231A-43A1-AA8C-1B4B70C32855}" destId="{3DC78A5D-1E1A-47ED-9CA9-F0A7489BAEC6}" srcOrd="0" destOrd="0" presId="urn:microsoft.com/office/officeart/2005/8/layout/process1"/>
-    <dgm:cxn modelId="{B1443F55-D0D7-4EE8-950E-69EE507568D3}" type="presOf" srcId="{F75488CE-ED1F-41FD-9811-CFB5AD71129B}" destId="{64B60A30-8240-4E77-B02B-FB4E1127852E}" srcOrd="0" destOrd="0" presId="urn:microsoft.com/office/officeart/2005/8/layout/process1"/>
-    <dgm:cxn modelId="{8FC8892F-3D24-4F46-B848-2557B3A74271}" type="presOf" srcId="{9AF445C1-09F9-4235-ACDD-D235D7E54E1D}" destId="{DC0FA894-30B1-4A80-915A-2E6CF5821CCB}" srcOrd="1" destOrd="0" presId="urn:microsoft.com/office/officeart/2005/8/layout/process1"/>
-    <dgm:cxn modelId="{FE72415D-8448-427B-B557-6CC84117C9A4}" srcId="{397EA523-CB0E-46DD-A89C-40404DA29C7C}" destId="{A9964F9C-41A4-41B7-A5B5-FFF79DFB37E4}" srcOrd="3" destOrd="0" parTransId="{121FC9A1-1A73-4B59-B9CD-9EA8552F0124}" sibTransId="{296AA4B5-3DE3-4ABF-AAAC-1BB9F0EAD3D8}"/>
     <dgm:cxn modelId="{A4C6407E-389E-40F0-8CD4-CF4CB8CB5773}" type="presParOf" srcId="{A506B568-2E8D-49BE-AB1C-C574A4C07D52}" destId="{1A8E6ED5-748D-4BCD-B51B-D5C91C62BCA8}" srcOrd="0" destOrd="0" presId="urn:microsoft.com/office/officeart/2005/8/layout/process1"/>
     <dgm:cxn modelId="{E139012C-F7B6-4221-9035-BB076FF33F03}" type="presParOf" srcId="{A506B568-2E8D-49BE-AB1C-C574A4C07D52}" destId="{5B183E44-A649-4458-BC85-8FF5E604551A}" srcOrd="1" destOrd="0" presId="urn:microsoft.com/office/officeart/2005/8/layout/process1"/>
     <dgm:cxn modelId="{F2EF494A-F966-4C6E-82D7-34E2AA59500A}" type="presParOf" srcId="{5B183E44-A649-4458-BC85-8FF5E604551A}" destId="{EB0AF0B7-D0F6-4404-BCEA-BD2CE6271DD2}" srcOrd="0" destOrd="0" presId="urn:microsoft.com/office/officeart/2005/8/layout/process1"/>
@@ -31341,14 +30842,14 @@
   <dgm:whole/>
   <dgm:extLst>
     <a:ext uri="http://schemas.microsoft.com/office/drawing/2008/diagram">
-      <dsp:dataModelExt xmlns:dsp="http://schemas.microsoft.com/office/drawing/2008/diagram" relId="rId22" minVer="http://schemas.openxmlformats.org/drawingml/2006/diagram"/>
+      <dsp:dataModelExt xmlns:dsp="http://schemas.microsoft.com/office/drawing/2008/diagram" xmlns="" relId="rId21" minVer="http://schemas.openxmlformats.org/drawingml/2006/diagram"/>
     </a:ext>
   </dgm:extLst>
 </dgm:dataModel>
 </file>
 
 <file path=word/diagrams/drawing1.xml><?xml version="1.0" encoding="utf-8"?>
-<dsp:drawing xmlns:dgm="http://schemas.openxmlformats.org/drawingml/2006/diagram" xmlns:dsp="http://schemas.microsoft.com/office/drawing/2008/diagram" xmlns:a="http://schemas.openxmlformats.org/drawingml/2006/main">
+<dsp:drawing xmlns:dgm="http://schemas.openxmlformats.org/drawingml/2006/diagram" xmlns:a="http://schemas.openxmlformats.org/drawingml/2006/main" xmlns:dsp="http://schemas.microsoft.com/office/drawing/2008/diagram">
   <dsp:spTree>
     <dsp:nvGrpSpPr>
       <dsp:cNvPr id="0" name=""/>
@@ -31430,8 +30931,8 @@
         </a:p>
       </dsp:txBody>
       <dsp:txXfrm>
-        <a:off x="12770" y="216867"/>
-        <a:ext cx="609536" cy="356840"/>
+        <a:off x="1668" y="205765"/>
+        <a:ext cx="631740" cy="379044"/>
       </dsp:txXfrm>
     </dsp:sp>
     <dsp:sp modelId="{5B183E44-A649-4458-BC85-8FF5E604551A}">
@@ -31499,8 +31000,8 @@
         </a:p>
       </dsp:txBody>
       <dsp:txXfrm>
-        <a:off x="696582" y="348285"/>
-        <a:ext cx="93750" cy="94003"/>
+        <a:off x="696582" y="316951"/>
+        <a:ext cx="133928" cy="156671"/>
       </dsp:txXfrm>
     </dsp:sp>
     <dsp:sp modelId="{3DC78A5D-1E1A-47ED-9CA9-F0A7489BAEC6}">
@@ -31578,8 +31079,8 @@
         </a:p>
       </dsp:txBody>
       <dsp:txXfrm>
-        <a:off x="897206" y="216867"/>
-        <a:ext cx="609536" cy="356840"/>
+        <a:off x="886104" y="205765"/>
+        <a:ext cx="631740" cy="379044"/>
       </dsp:txXfrm>
     </dsp:sp>
     <dsp:sp modelId="{42AF8F21-C888-4FEF-9532-838BBFFFD879}">
@@ -31647,8 +31148,8 @@
         </a:p>
       </dsp:txBody>
       <dsp:txXfrm>
-        <a:off x="1581018" y="348285"/>
-        <a:ext cx="93750" cy="94003"/>
+        <a:off x="1581018" y="316951"/>
+        <a:ext cx="133928" cy="156671"/>
       </dsp:txXfrm>
     </dsp:sp>
     <dsp:sp modelId="{80DD597B-0F1D-486C-B20D-4F29DB604541}">
@@ -31725,8 +31226,8 @@
         </a:p>
       </dsp:txBody>
       <dsp:txXfrm>
-        <a:off x="1781642" y="216867"/>
-        <a:ext cx="609536" cy="356840"/>
+        <a:off x="1770540" y="205765"/>
+        <a:ext cx="631740" cy="379044"/>
       </dsp:txXfrm>
     </dsp:sp>
     <dsp:sp modelId="{F20FD7CF-03D9-4127-9DF5-5C333053997E}">
@@ -31794,8 +31295,8 @@
         </a:p>
       </dsp:txBody>
       <dsp:txXfrm>
-        <a:off x="2465455" y="348285"/>
-        <a:ext cx="93750" cy="94003"/>
+        <a:off x="2465455" y="316951"/>
+        <a:ext cx="133928" cy="156671"/>
       </dsp:txXfrm>
     </dsp:sp>
     <dsp:sp modelId="{16049854-3A7D-493F-B707-E8DC6CF9E0CC}">
@@ -31872,8 +31373,8 @@
         </a:p>
       </dsp:txBody>
       <dsp:txXfrm>
-        <a:off x="2666079" y="216867"/>
-        <a:ext cx="609536" cy="356840"/>
+        <a:off x="2654977" y="205765"/>
+        <a:ext cx="631740" cy="379044"/>
       </dsp:txXfrm>
     </dsp:sp>
     <dsp:sp modelId="{EC75D675-87E5-4DFA-951C-E83302558627}">
@@ -31941,8 +31442,8 @@
         </a:p>
       </dsp:txBody>
       <dsp:txXfrm>
-        <a:off x="3349891" y="348285"/>
-        <a:ext cx="93750" cy="94003"/>
+        <a:off x="3349891" y="316951"/>
+        <a:ext cx="133928" cy="156671"/>
       </dsp:txXfrm>
     </dsp:sp>
     <dsp:sp modelId="{64B60A30-8240-4E77-B02B-FB4E1127852E}">
@@ -32027,8 +31528,8 @@
         </a:p>
       </dsp:txBody>
       <dsp:txXfrm>
-        <a:off x="3550515" y="216867"/>
-        <a:ext cx="609536" cy="356840"/>
+        <a:off x="3539413" y="205765"/>
+        <a:ext cx="631740" cy="379044"/>
       </dsp:txXfrm>
     </dsp:sp>
     <dsp:sp modelId="{16B665F0-CE51-45C5-8441-74FF897F0E73}">
@@ -32096,8 +31597,8 @@
         </a:p>
       </dsp:txBody>
       <dsp:txXfrm>
-        <a:off x="4234328" y="348285"/>
-        <a:ext cx="93750" cy="94003"/>
+        <a:off x="4234328" y="316951"/>
+        <a:ext cx="133928" cy="156671"/>
       </dsp:txXfrm>
     </dsp:sp>
     <dsp:sp modelId="{6A35B87B-94A8-463B-BF35-404C9C07B214}">
@@ -32175,8 +31676,8 @@
         </a:p>
       </dsp:txBody>
       <dsp:txXfrm>
-        <a:off x="4434952" y="216867"/>
-        <a:ext cx="609536" cy="356840"/>
+        <a:off x="4423850" y="205765"/>
+        <a:ext cx="631740" cy="379044"/>
       </dsp:txXfrm>
     </dsp:sp>
     <dsp:sp modelId="{19E0C343-6896-4F31-B9B8-E41B1D553856}">
@@ -32244,8 +31745,8 @@
         </a:p>
       </dsp:txBody>
       <dsp:txXfrm>
-        <a:off x="5118764" y="348285"/>
-        <a:ext cx="93750" cy="94003"/>
+        <a:off x="5118764" y="316951"/>
+        <a:ext cx="133928" cy="156671"/>
       </dsp:txXfrm>
     </dsp:sp>
     <dsp:sp modelId="{593545DA-F78A-4C54-ADDA-B6FABAF27F0A}">
@@ -32323,8 +31824,8 @@
         </a:p>
       </dsp:txBody>
       <dsp:txXfrm>
-        <a:off x="5319388" y="216867"/>
-        <a:ext cx="609536" cy="356840"/>
+        <a:off x="5308286" y="205765"/>
+        <a:ext cx="631740" cy="379044"/>
       </dsp:txXfrm>
     </dsp:sp>
   </dsp:spTree>
@@ -33799,7 +33300,7 @@
 </file>
 
 <file path=customXml/itemProps1.xml><?xml version="1.0" encoding="utf-8"?>
-<ds:datastoreItem xmlns:ds="http://schemas.openxmlformats.org/officeDocument/2006/customXml" ds:itemID="{FEC8CA78-A73E-48D7-A114-080EF27CCFA6}">
+<ds:datastoreItem xmlns:ds="http://schemas.openxmlformats.org/officeDocument/2006/customXml" ds:itemID="{544DA97A-6231-45C8-A9CB-E523C4D919F9}">
   <ds:schemaRefs>
     <ds:schemaRef ds:uri="http://schemas.openxmlformats.org/officeDocument/2006/bibliography"/>
   </ds:schemaRefs>

</xml_diff>